<commit_message>
Updated and clarified the instructions
</commit_message>
<xml_diff>
--- a/Labs/Lab02/CS133JS_Lab02_Instructions-GroupB.docx
+++ b/Labs/Lab02/CS133JS_Lab02_Instructions-GroupB.docx
@@ -420,7 +420,45 @@
           <w:sz w:val="22"/>
           <w:szCs w:val="22"/>
         </w:rPr>
-        <w:t>When you are done, copy the contents of the console by right-clicking on one of the lines of code, clicking on “select all” and then copying everything to the clipboard. Next, paste the code into a Word document with your name, lab number and date at the top.</w:t>
+        <w:t xml:space="preserve">When you are done, copy the contents of the console by right-clicking on one of the lines of code, clicking on “select all” and then copying everything to the clipboard. Next, paste the code into a Word </w:t>
+      </w:r>
+      <w:r>
+        <w:rPr>
+          <w:rFonts w:eastAsia="Times New Roman" w:cs="Arial"/>
+          <w:color w:val="000000"/>
+          <w:sz w:val="22"/>
+          <w:szCs w:val="22"/>
+        </w:rPr>
+        <w:t>(.</w:t>
+      </w:r>
+      <w:proofErr w:type="spellStart"/>
+      <w:r>
+        <w:rPr>
+          <w:rFonts w:eastAsia="Times New Roman" w:cs="Arial"/>
+          <w:color w:val="000000"/>
+          <w:sz w:val="22"/>
+          <w:szCs w:val="22"/>
+        </w:rPr>
+        <w:t>docx</w:t>
+      </w:r>
+      <w:proofErr w:type="spellEnd"/>
+      <w:r>
+        <w:rPr>
+          <w:rFonts w:eastAsia="Times New Roman" w:cs="Arial"/>
+          <w:color w:val="000000"/>
+          <w:sz w:val="22"/>
+          <w:szCs w:val="22"/>
+        </w:rPr>
+        <w:t xml:space="preserve">) </w:t>
+      </w:r>
+      <w:r>
+        <w:rPr>
+          <w:rFonts w:eastAsia="Times New Roman" w:cs="Arial"/>
+          <w:color w:val="000000"/>
+          <w:sz w:val="22"/>
+          <w:szCs w:val="22"/>
+        </w:rPr>
+        <w:t>document with your name, lab number and date at the top.</w:t>
       </w:r>
     </w:p>
     <w:p>
@@ -843,21 +881,7 @@
           <w:rFonts w:eastAsia="Times New Roman" w:cs="Arial"/>
           <w:color w:val="000000"/>
         </w:rPr>
-        <w:t xml:space="preserve"> values </w:t>
-      </w:r>
-      <w:r>
-        <w:rPr>
-          <w:rFonts w:eastAsia="Times New Roman" w:cs="Arial"/>
-          <w:color w:val="000000"/>
-        </w:rPr>
-        <w:t>to be passed to the function</w:t>
-      </w:r>
-      <w:r>
-        <w:rPr>
-          <w:rFonts w:eastAsia="Times New Roman" w:cs="Arial"/>
-          <w:color w:val="000000"/>
-        </w:rPr>
-        <w:t xml:space="preserve"> using JavaScript prompts.</w:t>
+        <w:t xml:space="preserve"> values using JavaScript prompts.</w:t>
       </w:r>
     </w:p>
     <w:p>
@@ -880,22 +904,272 @@
           <w:rFonts w:eastAsia="Times New Roman" w:cs="Arial"/>
           <w:color w:val="000000"/>
         </w:rPr>
-        <w:t xml:space="preserve">Call the function to calculate the </w:t>
-      </w:r>
-      <w:r>
-        <w:rPr>
-          <w:rFonts w:eastAsia="Times New Roman" w:cs="Arial"/>
-          <w:color w:val="000000"/>
-        </w:rPr>
-        <w:t>cost per mile and display it</w:t>
-      </w:r>
-      <w:r>
-        <w:rPr>
-          <w:rFonts w:eastAsia="Times New Roman" w:cs="Arial"/>
-          <w:color w:val="000000"/>
-        </w:rPr>
-        <w:t xml:space="preserve"> on the web page.</w:t>
-      </w:r>
+        <w:t xml:space="preserve">Call the function </w:t>
+      </w:r>
+      <w:r>
+        <w:rPr>
+          <w:rFonts w:eastAsia="Times New Roman" w:cs="Arial"/>
+          <w:color w:val="000000"/>
+        </w:rPr>
+        <w:t>and display</w:t>
+      </w:r>
+      <w:r>
+        <w:rPr>
+          <w:rFonts w:eastAsia="Times New Roman" w:cs="Arial"/>
+          <w:color w:val="000000"/>
+        </w:rPr>
+        <w:t xml:space="preserve"> the returned cost per mile</w:t>
+      </w:r>
+      <w:r>
+        <w:rPr>
+          <w:rFonts w:eastAsia="Times New Roman" w:cs="Arial"/>
+          <w:color w:val="000000"/>
+        </w:rPr>
+        <w:t xml:space="preserve"> </w:t>
+      </w:r>
+      <w:r>
+        <w:rPr>
+          <w:rFonts w:eastAsia="Times New Roman" w:cs="Arial"/>
+          <w:color w:val="000000"/>
+        </w:rPr>
+        <w:t>on the web page.</w:t>
+      </w:r>
+    </w:p>
+    <w:p>
+      <w:pPr>
+        <w:shd w:val="clear" w:color="auto" w:fill="FFFFFF"/>
+        <w:spacing w:before="120" w:after="120"/>
+        <w:ind w:right="720"/>
+        <w:rPr>
+          <w:rFonts w:asciiTheme="majorHAnsi" w:hAnsiTheme="majorHAnsi"/>
+          <w:i/>
+          <w:szCs w:val="28"/>
+        </w:rPr>
+      </w:pPr>
+      <w:r>
+        <w:rPr>
+          <w:rFonts w:asciiTheme="majorHAnsi" w:hAnsiTheme="majorHAnsi"/>
+          <w:i/>
+          <w:szCs w:val="28"/>
+        </w:rPr>
+        <w:t>Implementation notes:</w:t>
+      </w:r>
+    </w:p>
+    <w:p>
+      <w:pPr>
+        <w:pStyle w:val="ListParagraph"/>
+        <w:numPr>
+          <w:ilvl w:val="0"/>
+          <w:numId w:val="21"/>
+        </w:numPr>
+        <w:shd w:val="clear" w:color="auto" w:fill="FFFFFF"/>
+        <w:spacing w:before="120" w:after="120"/>
+        <w:ind w:right="720"/>
+        <w:rPr>
+          <w:sz w:val="22"/>
+          <w:szCs w:val="22"/>
+        </w:rPr>
+      </w:pPr>
+      <w:r>
+        <w:rPr>
+          <w:sz w:val="22"/>
+          <w:szCs w:val="22"/>
+        </w:rPr>
+        <w:t>Use prompts to get the user’s input.</w:t>
+      </w:r>
+    </w:p>
+    <w:p>
+      <w:pPr>
+        <w:pStyle w:val="ListParagraph"/>
+        <w:numPr>
+          <w:ilvl w:val="0"/>
+          <w:numId w:val="21"/>
+        </w:numPr>
+        <w:shd w:val="clear" w:color="auto" w:fill="FFFFFF"/>
+        <w:spacing w:before="120" w:after="120"/>
+        <w:ind w:right="720"/>
+        <w:rPr>
+          <w:sz w:val="22"/>
+          <w:szCs w:val="22"/>
+        </w:rPr>
+      </w:pPr>
+      <w:r>
+        <w:rPr>
+          <w:rFonts w:eastAsia="Times New Roman" w:cs="Arial"/>
+          <w:color w:val="000000"/>
+          <w:sz w:val="22"/>
+          <w:szCs w:val="22"/>
+        </w:rPr>
+        <w:t xml:space="preserve">Use </w:t>
+      </w:r>
+      <w:proofErr w:type="spellStart"/>
+      <w:proofErr w:type="gramStart"/>
+      <w:r>
+        <w:rPr>
+          <w:rFonts w:ascii="Courier" w:eastAsia="Times New Roman" w:hAnsi="Courier" w:cs="Arial"/>
+          <w:color w:val="000000"/>
+          <w:sz w:val="22"/>
+          <w:szCs w:val="22"/>
+        </w:rPr>
+        <w:t>parseFloat</w:t>
+      </w:r>
+      <w:proofErr w:type="spellEnd"/>
+      <w:r>
+        <w:rPr>
+          <w:rFonts w:ascii="Courier" w:eastAsia="Times New Roman" w:hAnsi="Courier" w:cs="Arial"/>
+          <w:color w:val="000000"/>
+          <w:sz w:val="22"/>
+          <w:szCs w:val="22"/>
+        </w:rPr>
+        <w:t>(</w:t>
+      </w:r>
+      <w:proofErr w:type="gramEnd"/>
+      <w:r>
+        <w:rPr>
+          <w:rFonts w:ascii="Courier" w:eastAsia="Times New Roman" w:hAnsi="Courier" w:cs="Arial"/>
+          <w:color w:val="000000"/>
+          <w:sz w:val="22"/>
+          <w:szCs w:val="22"/>
+        </w:rPr>
+        <w:t>)</w:t>
+      </w:r>
+      <w:r>
+        <w:rPr>
+          <w:rFonts w:eastAsia="Times New Roman" w:cs="Arial"/>
+          <w:color w:val="000000"/>
+          <w:sz w:val="22"/>
+          <w:szCs w:val="22"/>
+        </w:rPr>
+        <w:t xml:space="preserve"> to convert the values from the prompts to numbers.</w:t>
+      </w:r>
+      <w:r>
+        <w:rPr>
+          <w:rFonts w:eastAsia="Times New Roman" w:cs="Arial"/>
+          <w:color w:val="000000"/>
+          <w:sz w:val="22"/>
+          <w:szCs w:val="22"/>
+        </w:rPr>
+        <w:t xml:space="preserve"> See </w:t>
+      </w:r>
+      <w:hyperlink r:id="rId11" w:history="1">
+        <w:r>
+          <w:rPr>
+            <w:rStyle w:val="Hyperlink"/>
+            <w:rFonts w:eastAsia="Times New Roman" w:cs="Arial"/>
+            <w:sz w:val="22"/>
+            <w:szCs w:val="22"/>
+          </w:rPr>
+          <w:t>this tutorial</w:t>
+        </w:r>
+      </w:hyperlink>
+      <w:r>
+        <w:rPr>
+          <w:rFonts w:eastAsia="Times New Roman" w:cs="Arial"/>
+          <w:color w:val="000000"/>
+          <w:sz w:val="22"/>
+          <w:szCs w:val="22"/>
+        </w:rPr>
+        <w:t xml:space="preserve"> to learn how and why to use </w:t>
+      </w:r>
+      <w:proofErr w:type="spellStart"/>
+      <w:proofErr w:type="gramStart"/>
+      <w:r>
+        <w:rPr>
+          <w:rFonts w:ascii="Courier" w:eastAsia="Times New Roman" w:hAnsi="Courier" w:cs="Arial"/>
+          <w:color w:val="000000"/>
+          <w:sz w:val="22"/>
+          <w:szCs w:val="22"/>
+        </w:rPr>
+        <w:t>parseFloat</w:t>
+      </w:r>
+      <w:proofErr w:type="spellEnd"/>
+      <w:r>
+        <w:rPr>
+          <w:rFonts w:ascii="Courier" w:eastAsia="Times New Roman" w:hAnsi="Courier" w:cs="Arial"/>
+          <w:color w:val="000000"/>
+          <w:sz w:val="22"/>
+          <w:szCs w:val="22"/>
+        </w:rPr>
+        <w:t>(</w:t>
+      </w:r>
+      <w:proofErr w:type="gramEnd"/>
+      <w:r>
+        <w:rPr>
+          <w:rFonts w:ascii="Courier" w:eastAsia="Times New Roman" w:hAnsi="Courier" w:cs="Arial"/>
+          <w:color w:val="000000"/>
+          <w:sz w:val="22"/>
+          <w:szCs w:val="22"/>
+        </w:rPr>
+        <w:t>).</w:t>
+      </w:r>
+    </w:p>
+    <w:p>
+      <w:pPr>
+        <w:pStyle w:val="ListParagraph"/>
+        <w:numPr>
+          <w:ilvl w:val="0"/>
+          <w:numId w:val="21"/>
+        </w:numPr>
+        <w:shd w:val="clear" w:color="auto" w:fill="FFFFFF"/>
+        <w:spacing w:before="120" w:after="120"/>
+        <w:ind w:right="720"/>
+        <w:rPr>
+          <w:sz w:val="22"/>
+          <w:szCs w:val="22"/>
+        </w:rPr>
+      </w:pPr>
+      <w:r>
+        <w:rPr>
+          <w:sz w:val="22"/>
+          <w:szCs w:val="22"/>
+        </w:rPr>
+        <w:t xml:space="preserve">Use </w:t>
+      </w:r>
+      <w:proofErr w:type="spellStart"/>
+      <w:r>
+        <w:rPr>
+          <w:rFonts w:ascii="Courier" w:hAnsi="Courier"/>
+          <w:sz w:val="22"/>
+          <w:szCs w:val="22"/>
+        </w:rPr>
+        <w:t>getElementById</w:t>
+      </w:r>
+      <w:proofErr w:type="spellEnd"/>
+      <w:r>
+        <w:rPr>
+          <w:sz w:val="22"/>
+          <w:szCs w:val="22"/>
+        </w:rPr>
+        <w:t xml:space="preserve"> and </w:t>
+      </w:r>
+      <w:proofErr w:type="spellStart"/>
+      <w:r>
+        <w:rPr>
+          <w:rFonts w:ascii="Courier" w:hAnsi="Courier"/>
+          <w:sz w:val="22"/>
+          <w:szCs w:val="22"/>
+        </w:rPr>
+        <w:t>innerHTML</w:t>
+      </w:r>
+      <w:proofErr w:type="spellEnd"/>
+      <w:r>
+        <w:rPr>
+          <w:sz w:val="22"/>
+          <w:szCs w:val="22"/>
+        </w:rPr>
+        <w:t xml:space="preserve"> to show the result on the web page.</w:t>
+      </w:r>
+    </w:p>
+    <w:p>
+      <w:pPr>
+        <w:shd w:val="clear" w:color="auto" w:fill="FFFFFF"/>
+        <w:spacing w:before="100" w:beforeAutospacing="1" w:after="100" w:afterAutospacing="1"/>
+        <w:ind w:right="720"/>
+        <w:rPr>
+          <w:rFonts w:eastAsia="Times New Roman" w:cs="Arial"/>
+          <w:color w:val="000000"/>
+        </w:rPr>
+      </w:pPr>
     </w:p>
     <w:p>
       <w:pPr>
@@ -1100,7 +1374,6 @@
           <w:rFonts w:eastAsia="Times New Roman" w:cs="Arial"/>
           <w:color w:val="000000"/>
         </w:rPr>
-        <w:lastRenderedPageBreak/>
         <w:t>Create a .</w:t>
       </w:r>
       <w:proofErr w:type="spellStart"/>
@@ -1455,8 +1728,6 @@
           <w:u w:val="single"/>
         </w:rPr>
       </w:pPr>
-      <w:bookmarkStart w:id="0" w:name="_GoBack"/>
-      <w:bookmarkEnd w:id="0"/>
     </w:p>
     <w:p>
       <w:pPr>
@@ -1785,6 +2056,8 @@
         </w:rPr>
         <w:t>:</w:t>
       </w:r>
+      <w:bookmarkStart w:id="0" w:name="_GoBack"/>
+      <w:bookmarkEnd w:id="0"/>
     </w:p>
     <w:p>
       <w:pPr>
@@ -1920,16 +2193,6 @@
         </w:rPr>
         <w:t>.</w:t>
       </w:r>
-    </w:p>
-    <w:p>
-      <w:pPr>
-        <w:spacing w:after="160" w:line="259" w:lineRule="auto"/>
-        <w:rPr>
-          <w:rFonts w:ascii="Arial" w:hAnsi="Arial" w:cs="Arial"/>
-          <w:sz w:val="22"/>
-          <w:szCs w:val="22"/>
-        </w:rPr>
-      </w:pPr>
     </w:p>
     <w:sectPr>
       <w:type w:val="continuous"/>
@@ -1968,6 +2231,9 @@
     </w:pPr>
     <w:r>
       <w:t>Written by Brian Bird, Lane Community College, spring 2020</w:t>
+    </w:r>
+    <w:r>
+      <w:t>, updated spring 2022.</w:t>
     </w:r>
   </w:p>
 </w:ftr>
@@ -2138,6 +2404,119 @@
     </w:lvl>
   </w:abstractNum>
   <w:abstractNum w:abstractNumId="1" w15:restartNumberingAfterBreak="0">
+    <w:nsid w:val="024F3753"/>
+    <w:multiLevelType w:val="hybridMultilevel"/>
+    <w:tmpl w:val="6F5203E2"/>
+    <w:lvl w:ilvl="0" w:tplc="04090001">
+      <w:start w:val="1"/>
+      <w:numFmt w:val="bullet"/>
+      <w:lvlText w:val=""/>
+      <w:lvlJc w:val="left"/>
+      <w:pPr>
+        <w:ind w:left="720" w:hanging="360"/>
+      </w:pPr>
+      <w:rPr>
+        <w:rFonts w:ascii="Symbol" w:hAnsi="Symbol" w:hint="default"/>
+      </w:rPr>
+    </w:lvl>
+    <w:lvl w:ilvl="1" w:tplc="04090003" w:tentative="1">
+      <w:start w:val="1"/>
+      <w:numFmt w:val="bullet"/>
+      <w:lvlText w:val="o"/>
+      <w:lvlJc w:val="left"/>
+      <w:pPr>
+        <w:ind w:left="1440" w:hanging="360"/>
+      </w:pPr>
+      <w:rPr>
+        <w:rFonts w:ascii="Courier New" w:hAnsi="Courier New" w:cs="Courier New" w:hint="default"/>
+      </w:rPr>
+    </w:lvl>
+    <w:lvl w:ilvl="2" w:tplc="04090005" w:tentative="1">
+      <w:start w:val="1"/>
+      <w:numFmt w:val="bullet"/>
+      <w:lvlText w:val=""/>
+      <w:lvlJc w:val="left"/>
+      <w:pPr>
+        <w:ind w:left="2160" w:hanging="360"/>
+      </w:pPr>
+      <w:rPr>
+        <w:rFonts w:ascii="Wingdings" w:hAnsi="Wingdings" w:hint="default"/>
+      </w:rPr>
+    </w:lvl>
+    <w:lvl w:ilvl="3" w:tplc="04090001" w:tentative="1">
+      <w:start w:val="1"/>
+      <w:numFmt w:val="bullet"/>
+      <w:lvlText w:val=""/>
+      <w:lvlJc w:val="left"/>
+      <w:pPr>
+        <w:ind w:left="2880" w:hanging="360"/>
+      </w:pPr>
+      <w:rPr>
+        <w:rFonts w:ascii="Symbol" w:hAnsi="Symbol" w:hint="default"/>
+      </w:rPr>
+    </w:lvl>
+    <w:lvl w:ilvl="4" w:tplc="04090003" w:tentative="1">
+      <w:start w:val="1"/>
+      <w:numFmt w:val="bullet"/>
+      <w:lvlText w:val="o"/>
+      <w:lvlJc w:val="left"/>
+      <w:pPr>
+        <w:ind w:left="3600" w:hanging="360"/>
+      </w:pPr>
+      <w:rPr>
+        <w:rFonts w:ascii="Courier New" w:hAnsi="Courier New" w:cs="Courier New" w:hint="default"/>
+      </w:rPr>
+    </w:lvl>
+    <w:lvl w:ilvl="5" w:tplc="04090005" w:tentative="1">
+      <w:start w:val="1"/>
+      <w:numFmt w:val="bullet"/>
+      <w:lvlText w:val=""/>
+      <w:lvlJc w:val="left"/>
+      <w:pPr>
+        <w:ind w:left="4320" w:hanging="360"/>
+      </w:pPr>
+      <w:rPr>
+        <w:rFonts w:ascii="Wingdings" w:hAnsi="Wingdings" w:hint="default"/>
+      </w:rPr>
+    </w:lvl>
+    <w:lvl w:ilvl="6" w:tplc="04090001" w:tentative="1">
+      <w:start w:val="1"/>
+      <w:numFmt w:val="bullet"/>
+      <w:lvlText w:val=""/>
+      <w:lvlJc w:val="left"/>
+      <w:pPr>
+        <w:ind w:left="5040" w:hanging="360"/>
+      </w:pPr>
+      <w:rPr>
+        <w:rFonts w:ascii="Symbol" w:hAnsi="Symbol" w:hint="default"/>
+      </w:rPr>
+    </w:lvl>
+    <w:lvl w:ilvl="7" w:tplc="04090003" w:tentative="1">
+      <w:start w:val="1"/>
+      <w:numFmt w:val="bullet"/>
+      <w:lvlText w:val="o"/>
+      <w:lvlJc w:val="left"/>
+      <w:pPr>
+        <w:ind w:left="5760" w:hanging="360"/>
+      </w:pPr>
+      <w:rPr>
+        <w:rFonts w:ascii="Courier New" w:hAnsi="Courier New" w:cs="Courier New" w:hint="default"/>
+      </w:rPr>
+    </w:lvl>
+    <w:lvl w:ilvl="8" w:tplc="04090005" w:tentative="1">
+      <w:start w:val="1"/>
+      <w:numFmt w:val="bullet"/>
+      <w:lvlText w:val=""/>
+      <w:lvlJc w:val="left"/>
+      <w:pPr>
+        <w:ind w:left="6480" w:hanging="360"/>
+      </w:pPr>
+      <w:rPr>
+        <w:rFonts w:ascii="Wingdings" w:hAnsi="Wingdings" w:hint="default"/>
+      </w:rPr>
+    </w:lvl>
+  </w:abstractNum>
+  <w:abstractNum w:abstractNumId="2" w15:restartNumberingAfterBreak="0">
     <w:nsid w:val="0309204A"/>
     <w:multiLevelType w:val="hybridMultilevel"/>
     <w:tmpl w:val="BF5830C6"/>
@@ -2229,7 +2608,7 @@
       </w:pPr>
     </w:lvl>
   </w:abstractNum>
-  <w:abstractNum w:abstractNumId="2" w15:restartNumberingAfterBreak="0">
+  <w:abstractNum w:abstractNumId="3" w15:restartNumberingAfterBreak="0">
     <w:nsid w:val="05314633"/>
     <w:multiLevelType w:val="hybridMultilevel"/>
     <w:tmpl w:val="BC48B1B8"/>
@@ -2318,7 +2697,7 @@
       </w:pPr>
     </w:lvl>
   </w:abstractNum>
-  <w:abstractNum w:abstractNumId="3" w15:restartNumberingAfterBreak="0">
+  <w:abstractNum w:abstractNumId="4" w15:restartNumberingAfterBreak="0">
     <w:nsid w:val="0A5872C9"/>
     <w:multiLevelType w:val="hybridMultilevel"/>
     <w:tmpl w:val="B1662FF4"/>
@@ -2404,7 +2783,7 @@
       </w:pPr>
     </w:lvl>
   </w:abstractNum>
-  <w:abstractNum w:abstractNumId="4" w15:restartNumberingAfterBreak="0">
+  <w:abstractNum w:abstractNumId="5" w15:restartNumberingAfterBreak="0">
     <w:nsid w:val="12672D84"/>
     <w:multiLevelType w:val="hybridMultilevel"/>
     <w:tmpl w:val="D82CC6F8"/>
@@ -2517,7 +2896,7 @@
       </w:rPr>
     </w:lvl>
   </w:abstractNum>
-  <w:abstractNum w:abstractNumId="5" w15:restartNumberingAfterBreak="0">
+  <w:abstractNum w:abstractNumId="6" w15:restartNumberingAfterBreak="0">
     <w:nsid w:val="152B3E94"/>
     <w:multiLevelType w:val="hybridMultilevel"/>
     <w:tmpl w:val="9086FC28"/>
@@ -2606,7 +2985,7 @@
       </w:pPr>
     </w:lvl>
   </w:abstractNum>
-  <w:abstractNum w:abstractNumId="6" w15:restartNumberingAfterBreak="0">
+  <w:abstractNum w:abstractNumId="7" w15:restartNumberingAfterBreak="0">
     <w:nsid w:val="194409DE"/>
     <w:multiLevelType w:val="multilevel"/>
     <w:tmpl w:val="C0762980"/>
@@ -2755,7 +3134,7 @@
       </w:rPr>
     </w:lvl>
   </w:abstractNum>
-  <w:abstractNum w:abstractNumId="7" w15:restartNumberingAfterBreak="0">
+  <w:abstractNum w:abstractNumId="8" w15:restartNumberingAfterBreak="0">
     <w:nsid w:val="1EB300BF"/>
     <w:multiLevelType w:val="hybridMultilevel"/>
     <w:tmpl w:val="90582842"/>
@@ -2841,7 +3220,7 @@
       </w:pPr>
     </w:lvl>
   </w:abstractNum>
-  <w:abstractNum w:abstractNumId="8" w15:restartNumberingAfterBreak="0">
+  <w:abstractNum w:abstractNumId="9" w15:restartNumberingAfterBreak="0">
     <w:nsid w:val="2CE64070"/>
     <w:multiLevelType w:val="hybridMultilevel"/>
     <w:tmpl w:val="B03A529E"/>
@@ -2927,7 +3306,7 @@
       </w:pPr>
     </w:lvl>
   </w:abstractNum>
-  <w:abstractNum w:abstractNumId="9" w15:restartNumberingAfterBreak="0">
+  <w:abstractNum w:abstractNumId="10" w15:restartNumberingAfterBreak="0">
     <w:nsid w:val="2E744588"/>
     <w:multiLevelType w:val="multilevel"/>
     <w:tmpl w:val="5BECDAA2"/>
@@ -3040,7 +3419,7 @@
       </w:pPr>
     </w:lvl>
   </w:abstractNum>
-  <w:abstractNum w:abstractNumId="10" w15:restartNumberingAfterBreak="0">
+  <w:abstractNum w:abstractNumId="11" w15:restartNumberingAfterBreak="0">
     <w:nsid w:val="3292358B"/>
     <w:multiLevelType w:val="hybridMultilevel"/>
     <w:tmpl w:val="C3B0B866"/>
@@ -3153,7 +3532,7 @@
       </w:rPr>
     </w:lvl>
   </w:abstractNum>
-  <w:abstractNum w:abstractNumId="11" w15:restartNumberingAfterBreak="0">
+  <w:abstractNum w:abstractNumId="12" w15:restartNumberingAfterBreak="0">
     <w:nsid w:val="39D26039"/>
     <w:multiLevelType w:val="hybridMultilevel"/>
     <w:tmpl w:val="7EC84DB4"/>
@@ -3266,7 +3645,7 @@
       </w:rPr>
     </w:lvl>
   </w:abstractNum>
-  <w:abstractNum w:abstractNumId="12" w15:restartNumberingAfterBreak="0">
+  <w:abstractNum w:abstractNumId="13" w15:restartNumberingAfterBreak="0">
     <w:nsid w:val="3E770BAB"/>
     <w:multiLevelType w:val="hybridMultilevel"/>
     <w:tmpl w:val="48E4C60E"/>
@@ -3355,7 +3734,7 @@
       </w:pPr>
     </w:lvl>
   </w:abstractNum>
-  <w:abstractNum w:abstractNumId="13" w15:restartNumberingAfterBreak="0">
+  <w:abstractNum w:abstractNumId="14" w15:restartNumberingAfterBreak="0">
     <w:nsid w:val="43891E01"/>
     <w:multiLevelType w:val="hybridMultilevel"/>
     <w:tmpl w:val="77207168"/>
@@ -3468,7 +3847,7 @@
       </w:rPr>
     </w:lvl>
   </w:abstractNum>
-  <w:abstractNum w:abstractNumId="14" w15:restartNumberingAfterBreak="0">
+  <w:abstractNum w:abstractNumId="15" w15:restartNumberingAfterBreak="0">
     <w:nsid w:val="48262CDB"/>
     <w:multiLevelType w:val="multilevel"/>
     <w:tmpl w:val="F93AD672"/>
@@ -3617,7 +3996,7 @@
       </w:rPr>
     </w:lvl>
   </w:abstractNum>
-  <w:abstractNum w:abstractNumId="15" w15:restartNumberingAfterBreak="0">
+  <w:abstractNum w:abstractNumId="16" w15:restartNumberingAfterBreak="0">
     <w:nsid w:val="4B08449C"/>
     <w:multiLevelType w:val="hybridMultilevel"/>
     <w:tmpl w:val="8C24AEF4"/>
@@ -3706,7 +4085,7 @@
       </w:pPr>
     </w:lvl>
   </w:abstractNum>
-  <w:abstractNum w:abstractNumId="16" w15:restartNumberingAfterBreak="0">
+  <w:abstractNum w:abstractNumId="17" w15:restartNumberingAfterBreak="0">
     <w:nsid w:val="4D4D455B"/>
     <w:multiLevelType w:val="hybridMultilevel"/>
     <w:tmpl w:val="F858F418"/>
@@ -3763,7 +4142,7 @@
       <w:lvlJc w:val="left"/>
     </w:lvl>
   </w:abstractNum>
-  <w:abstractNum w:abstractNumId="17" w15:restartNumberingAfterBreak="0">
+  <w:abstractNum w:abstractNumId="18" w15:restartNumberingAfterBreak="0">
     <w:nsid w:val="55DD5805"/>
     <w:multiLevelType w:val="hybridMultilevel"/>
     <w:tmpl w:val="27069E88"/>
@@ -3855,7 +4234,7 @@
       </w:pPr>
     </w:lvl>
   </w:abstractNum>
-  <w:abstractNum w:abstractNumId="18" w15:restartNumberingAfterBreak="0">
+  <w:abstractNum w:abstractNumId="19" w15:restartNumberingAfterBreak="0">
     <w:nsid w:val="63FA36D9"/>
     <w:multiLevelType w:val="multilevel"/>
     <w:tmpl w:val="C0762980"/>
@@ -4004,7 +4383,7 @@
       </w:rPr>
     </w:lvl>
   </w:abstractNum>
-  <w:abstractNum w:abstractNumId="19" w15:restartNumberingAfterBreak="0">
+  <w:abstractNum w:abstractNumId="20" w15:restartNumberingAfterBreak="0">
     <w:nsid w:val="78D25526"/>
     <w:multiLevelType w:val="hybridMultilevel"/>
     <w:tmpl w:val="A9F813D0"/>
@@ -4094,64 +4473,67 @@
     </w:lvl>
   </w:abstractNum>
   <w:num w:numId="1">
+    <w:abstractNumId w:val="15"/>
+  </w:num>
+  <w:num w:numId="2">
+    <w:abstractNumId w:val="19"/>
+  </w:num>
+  <w:num w:numId="3">
+    <w:abstractNumId w:val="7"/>
+  </w:num>
+  <w:num w:numId="4">
     <w:abstractNumId w:val="14"/>
   </w:num>
-  <w:num w:numId="2">
-    <w:abstractNumId w:val="18"/>
-  </w:num>
-  <w:num w:numId="3">
-    <w:abstractNumId w:val="6"/>
-  </w:num>
-  <w:num w:numId="4">
-    <w:abstractNumId w:val="13"/>
-  </w:num>
   <w:num w:numId="5">
-    <w:abstractNumId w:val="4"/>
+    <w:abstractNumId w:val="5"/>
   </w:num>
   <w:num w:numId="6">
-    <w:abstractNumId w:val="3"/>
+    <w:abstractNumId w:val="4"/>
   </w:num>
   <w:num w:numId="7">
     <w:abstractNumId w:val="0"/>
   </w:num>
   <w:num w:numId="8">
+    <w:abstractNumId w:val="17"/>
+  </w:num>
+  <w:num w:numId="9">
+    <w:abstractNumId w:val="11"/>
+  </w:num>
+  <w:num w:numId="10">
+    <w:abstractNumId w:val="10"/>
+  </w:num>
+  <w:num w:numId="11">
+    <w:abstractNumId w:val="12"/>
+  </w:num>
+  <w:num w:numId="12">
+    <w:abstractNumId w:val="9"/>
+  </w:num>
+  <w:num w:numId="13">
+    <w:abstractNumId w:val="20"/>
+  </w:num>
+  <w:num w:numId="14">
+    <w:abstractNumId w:val="8"/>
+  </w:num>
+  <w:num w:numId="15">
     <w:abstractNumId w:val="16"/>
   </w:num>
-  <w:num w:numId="9">
-    <w:abstractNumId w:val="10"/>
-  </w:num>
-  <w:num w:numId="10">
-    <w:abstractNumId w:val="9"/>
-  </w:num>
-  <w:num w:numId="11">
-    <w:abstractNumId w:val="11"/>
-  </w:num>
-  <w:num w:numId="12">
-    <w:abstractNumId w:val="8"/>
-  </w:num>
-  <w:num w:numId="13">
-    <w:abstractNumId w:val="19"/>
-  </w:num>
-  <w:num w:numId="14">
-    <w:abstractNumId w:val="7"/>
-  </w:num>
-  <w:num w:numId="15">
-    <w:abstractNumId w:val="15"/>
-  </w:num>
   <w:num w:numId="16">
-    <w:abstractNumId w:val="5"/>
+    <w:abstractNumId w:val="6"/>
   </w:num>
   <w:num w:numId="17">
-    <w:abstractNumId w:val="12"/>
+    <w:abstractNumId w:val="13"/>
   </w:num>
   <w:num w:numId="18">
-    <w:abstractNumId w:val="1"/>
+    <w:abstractNumId w:val="2"/>
   </w:num>
   <w:num w:numId="19">
-    <w:abstractNumId w:val="17"/>
+    <w:abstractNumId w:val="18"/>
   </w:num>
   <w:num w:numId="20">
-    <w:abstractNumId w:val="2"/>
+    <w:abstractNumId w:val="3"/>
+  </w:num>
+  <w:num w:numId="21">
+    <w:abstractNumId w:val="1"/>
   </w:num>
 </w:numbering>
 </file>
@@ -5067,7 +5449,7 @@
 </file>
 
 <file path=customXml/itemProps1.xml><?xml version="1.0" encoding="utf-8"?>
-<ds:datastoreItem xmlns:ds="http://schemas.openxmlformats.org/officeDocument/2006/customXml" ds:itemID="{7D330ACD-106F-F741-A74E-9ACCDBC45C68}">
+<ds:datastoreItem xmlns:ds="http://schemas.openxmlformats.org/officeDocument/2006/customXml" ds:itemID="{6BCA1159-4447-A648-B8A8-4B7E198E93D5}">
   <ds:schemaRefs>
     <ds:schemaRef ds:uri="http://schemas.openxmlformats.org/officeDocument/2006/bibliography"/>
   </ds:schemaRefs>

</xml_diff>

<commit_message>
Added content, improved wording
</commit_message>
<xml_diff>
--- a/Labs/Lab02/CS133JS_Lab02_Instructions-GroupB.docx
+++ b/Labs/Lab02/CS133JS_Lab02_Instructions-GroupB.docx
@@ -1,6 +1,6 @@
 
 <file path=word/document.xml><?xml version="1.0" encoding="utf-8"?>
-<w:document xmlns:wpc="http://schemas.microsoft.com/office/word/2010/wordprocessingCanvas" xmlns:cx="http://schemas.microsoft.com/office/drawing/2014/chartex" xmlns:cx1="http://schemas.microsoft.com/office/drawing/2015/9/8/chartex" xmlns:cx2="http://schemas.microsoft.com/office/drawing/2015/10/21/chartex" xmlns:cx3="http://schemas.microsoft.com/office/drawing/2016/5/9/chartex" xmlns:cx4="http://schemas.microsoft.com/office/drawing/2016/5/10/chartex" xmlns:cx5="http://schemas.microsoft.com/office/drawing/2016/5/11/chartex" xmlns:cx6="http://schemas.microsoft.com/office/drawing/2016/5/12/chartex" xmlns:cx7="http://schemas.microsoft.com/office/drawing/2016/5/13/chartex" xmlns:cx8="http://schemas.microsoft.com/office/drawing/2016/5/14/chartex" xmlns:mc="http://schemas.openxmlformats.org/markup-compatibility/2006" xmlns:aink="http://schemas.microsoft.com/office/drawing/2016/ink" xmlns:am3d="http://schemas.microsoft.com/office/drawing/2017/model3d" xmlns:o="urn:schemas-microsoft-com:office:office" xmlns:r="http://schemas.openxmlformats.org/officeDocument/2006/relationships" xmlns:m="http://schemas.openxmlformats.org/officeDocument/2006/math" xmlns:v="urn:schemas-microsoft-com:vml" xmlns:wp14="http://schemas.microsoft.com/office/word/2010/wordprocessingDrawing" xmlns:wp="http://schemas.openxmlformats.org/drawingml/2006/wordprocessingDrawing" xmlns:w10="urn:schemas-microsoft-com:office:word" xmlns:w="http://schemas.openxmlformats.org/wordprocessingml/2006/main" xmlns:w14="http://schemas.microsoft.com/office/word/2010/wordml" xmlns:w15="http://schemas.microsoft.com/office/word/2012/wordml" xmlns:w16cid="http://schemas.microsoft.com/office/word/2016/wordml/cid" xmlns:w16se="http://schemas.microsoft.com/office/word/2015/wordml/symex" xmlns:wpg="http://schemas.microsoft.com/office/word/2010/wordprocessingGroup" xmlns:wpi="http://schemas.microsoft.com/office/word/2010/wordprocessingInk" xmlns:wne="http://schemas.microsoft.com/office/word/2006/wordml" xmlns:wps="http://schemas.microsoft.com/office/word/2010/wordprocessingShape" mc:Ignorable="w14 w15 w16se w16cid wp14">
+<w:document xmlns:wpc="http://schemas.microsoft.com/office/word/2010/wordprocessingCanvas" xmlns:cx="http://schemas.microsoft.com/office/drawing/2014/chartex" xmlns:cx1="http://schemas.microsoft.com/office/drawing/2015/9/8/chartex" xmlns:cx2="http://schemas.microsoft.com/office/drawing/2015/10/21/chartex" xmlns:cx3="http://schemas.microsoft.com/office/drawing/2016/5/9/chartex" xmlns:cx4="http://schemas.microsoft.com/office/drawing/2016/5/10/chartex" xmlns:cx5="http://schemas.microsoft.com/office/drawing/2016/5/11/chartex" xmlns:cx6="http://schemas.microsoft.com/office/drawing/2016/5/12/chartex" xmlns:cx7="http://schemas.microsoft.com/office/drawing/2016/5/13/chartex" xmlns:cx8="http://schemas.microsoft.com/office/drawing/2016/5/14/chartex" xmlns:mc="http://schemas.openxmlformats.org/markup-compatibility/2006" xmlns:aink="http://schemas.microsoft.com/office/drawing/2016/ink" xmlns:am3d="http://schemas.microsoft.com/office/drawing/2017/model3d" xmlns:o="urn:schemas-microsoft-com:office:office" xmlns:r="http://schemas.openxmlformats.org/officeDocument/2006/relationships" xmlns:m="http://schemas.openxmlformats.org/officeDocument/2006/math" xmlns:v="urn:schemas-microsoft-com:vml" xmlns:wp14="http://schemas.microsoft.com/office/word/2010/wordprocessingDrawing" xmlns:wp="http://schemas.openxmlformats.org/drawingml/2006/wordprocessingDrawing" xmlns:w10="urn:schemas-microsoft-com:office:word" xmlns:w="http://schemas.openxmlformats.org/wordprocessingml/2006/main" xmlns:w14="http://schemas.microsoft.com/office/word/2010/wordml" xmlns:w15="http://schemas.microsoft.com/office/word/2012/wordml" xmlns:w16cex="http://schemas.microsoft.com/office/word/2018/wordml/cex" xmlns:w16cid="http://schemas.microsoft.com/office/word/2016/wordml/cid" xmlns:w16="http://schemas.microsoft.com/office/word/2018/wordml" xmlns:w16sdtdh="http://schemas.microsoft.com/office/word/2020/wordml/sdtdatahash" xmlns:w16se="http://schemas.microsoft.com/office/word/2015/wordml/symex" xmlns:wpg="http://schemas.microsoft.com/office/word/2010/wordprocessingGroup" xmlns:wpi="http://schemas.microsoft.com/office/word/2010/wordprocessingInk" xmlns:wne="http://schemas.microsoft.com/office/word/2006/wordml" xmlns:wps="http://schemas.microsoft.com/office/word/2010/wordprocessingShape" mc:Ignorable="w14 w15 w16se w16cid w16 w16cex w16sdtdh wp14">
   <w:body>
     <w:p>
       <w:pPr>
@@ -429,27 +429,7 @@
           <w:sz w:val="22"/>
           <w:szCs w:val="22"/>
         </w:rPr>
-        <w:t>(.</w:t>
-      </w:r>
-      <w:proofErr w:type="spellStart"/>
-      <w:r>
-        <w:rPr>
-          <w:rFonts w:eastAsia="Times New Roman" w:cs="Arial"/>
-          <w:color w:val="000000"/>
-          <w:sz w:val="22"/>
-          <w:szCs w:val="22"/>
-        </w:rPr>
-        <w:t>docx</w:t>
-      </w:r>
-      <w:proofErr w:type="spellEnd"/>
-      <w:r>
-        <w:rPr>
-          <w:rFonts w:eastAsia="Times New Roman" w:cs="Arial"/>
-          <w:color w:val="000000"/>
-          <w:sz w:val="22"/>
-          <w:szCs w:val="22"/>
-        </w:rPr>
-        <w:t xml:space="preserve">) </w:t>
+        <w:t xml:space="preserve">(.docx) </w:t>
       </w:r>
       <w:r>
         <w:rPr>
@@ -874,14 +854,21 @@
           <w:rFonts w:eastAsia="Times New Roman" w:cs="Arial"/>
           <w:color w:val="000000"/>
         </w:rPr>
-        <w:t>the input</w:t>
-      </w:r>
-      <w:r>
-        <w:rPr>
-          <w:rFonts w:eastAsia="Times New Roman" w:cs="Arial"/>
-          <w:color w:val="000000"/>
-        </w:rPr>
-        <w:t xml:space="preserve"> values using JavaScript prompts.</w:t>
+        <w:t>input</w:t>
+      </w:r>
+      <w:r>
+        <w:rPr>
+          <w:rFonts w:eastAsia="Times New Roman" w:cs="Arial"/>
+          <w:color w:val="000000"/>
+        </w:rPr>
+        <w:t xml:space="preserve"> using JavaScript prompts</w:t>
+      </w:r>
+      <w:r>
+        <w:rPr>
+          <w:rFonts w:eastAsia="Times New Roman" w:cs="Arial"/>
+          <w:color w:val="000000"/>
+        </w:rPr>
+        <w:t xml:space="preserve"> and convert the strings to numbers.</w:t>
       </w:r>
     </w:p>
     <w:p>
@@ -1003,7 +990,6 @@
         <w:t xml:space="preserve">Use </w:t>
       </w:r>
       <w:proofErr w:type="spellStart"/>
-      <w:proofErr w:type="gramStart"/>
       <w:r>
         <w:rPr>
           <w:rFonts w:ascii="Courier" w:eastAsia="Times New Roman" w:hAnsi="Courier" w:cs="Arial"/>
@@ -1021,26 +1007,34 @@
           <w:sz w:val="22"/>
           <w:szCs w:val="22"/>
         </w:rPr>
-        <w:t>(</w:t>
-      </w:r>
-      <w:proofErr w:type="gramEnd"/>
-      <w:r>
-        <w:rPr>
-          <w:rFonts w:ascii="Courier" w:eastAsia="Times New Roman" w:hAnsi="Courier" w:cs="Arial"/>
-          <w:color w:val="000000"/>
-          <w:sz w:val="22"/>
-          <w:szCs w:val="22"/>
-        </w:rPr>
-        <w:t>)</w:t>
-      </w:r>
-      <w:r>
-        <w:rPr>
-          <w:rFonts w:eastAsia="Times New Roman" w:cs="Arial"/>
-          <w:color w:val="000000"/>
-          <w:sz w:val="22"/>
-          <w:szCs w:val="22"/>
-        </w:rPr>
-        <w:t xml:space="preserve"> to convert the values from the prompts to numbers.</w:t>
+        <w:t>()</w:t>
+      </w:r>
+      <w:r>
+        <w:rPr>
+          <w:rFonts w:eastAsia="Times New Roman" w:cs="Arial"/>
+          <w:color w:val="000000"/>
+          <w:sz w:val="22"/>
+          <w:szCs w:val="22"/>
+        </w:rPr>
+        <w:t xml:space="preserve"> to convert the </w:t>
+      </w:r>
+      <w:r>
+        <w:rPr>
+          <w:rFonts w:eastAsia="Times New Roman" w:cs="Arial"/>
+          <w:color w:val="000000"/>
+          <w:sz w:val="22"/>
+          <w:szCs w:val="22"/>
+        </w:rPr>
+        <w:t>string values</w:t>
+      </w:r>
+      <w:r>
+        <w:rPr>
+          <w:rFonts w:eastAsia="Times New Roman" w:cs="Arial"/>
+          <w:color w:val="000000"/>
+          <w:sz w:val="22"/>
+          <w:szCs w:val="22"/>
+        </w:rPr>
+        <w:t xml:space="preserve"> from the prompts to numbers.</w:t>
       </w:r>
       <w:r>
         <w:rPr>
@@ -1072,7 +1066,6 @@
         <w:t xml:space="preserve"> to learn how and why to use </w:t>
       </w:r>
       <w:proofErr w:type="spellStart"/>
-      <w:proofErr w:type="gramStart"/>
       <w:r>
         <w:rPr>
           <w:rFonts w:ascii="Courier" w:eastAsia="Times New Roman" w:hAnsi="Courier" w:cs="Arial"/>
@@ -1090,17 +1083,7 @@
           <w:sz w:val="22"/>
           <w:szCs w:val="22"/>
         </w:rPr>
-        <w:t>(</w:t>
-      </w:r>
-      <w:proofErr w:type="gramEnd"/>
-      <w:r>
-        <w:rPr>
-          <w:rFonts w:ascii="Courier" w:eastAsia="Times New Roman" w:hAnsi="Courier" w:cs="Arial"/>
-          <w:color w:val="000000"/>
-          <w:sz w:val="22"/>
-          <w:szCs w:val="22"/>
-        </w:rPr>
-        <w:t>).</w:t>
+        <w:t>().</w:t>
       </w:r>
     </w:p>
     <w:p>
@@ -1123,6 +1106,7 @@
           <w:sz w:val="22"/>
           <w:szCs w:val="22"/>
         </w:rPr>
+        <w:lastRenderedPageBreak/>
         <w:t xml:space="preserve">Use </w:t>
       </w:r>
       <w:proofErr w:type="spellStart"/>
@@ -1335,15 +1319,7 @@
           <w:rFonts w:eastAsia="Times New Roman" w:cs="Arial"/>
           <w:color w:val="000000"/>
         </w:rPr>
-        <w:t xml:space="preserve"> __________</w:t>
-      </w:r>
-      <w:proofErr w:type="gramStart"/>
-      <w:r>
-        <w:rPr>
-          <w:rFonts w:eastAsia="Times New Roman" w:cs="Arial"/>
-          <w:color w:val="000000"/>
-        </w:rPr>
-        <w:t xml:space="preserve">_ </w:t>
+        <w:t xml:space="preserve"> ___________ </w:t>
       </w:r>
       <w:r>
         <w:rPr>
@@ -1352,7 +1328,6 @@
         </w:rPr>
         <w:t>?</w:t>
       </w:r>
-      <w:proofErr w:type="gramEnd"/>
     </w:p>
     <w:p>
       <w:pPr>
@@ -2056,8 +2031,6 @@
         </w:rPr>
         <w:t>:</w:t>
       </w:r>
-      <w:bookmarkStart w:id="0" w:name="_GoBack"/>
-      <w:bookmarkEnd w:id="0"/>
     </w:p>
     <w:p>
       <w:pPr>
@@ -2102,6 +2075,7 @@
           <w:sz w:val="22"/>
           <w:szCs w:val="22"/>
         </w:rPr>
+        <w:lastRenderedPageBreak/>
         <w:t xml:space="preserve">The </w:t>
       </w:r>
       <w:r>
@@ -2205,7 +2179,7 @@
 </file>
 
 <file path=word/endnotes.xml><?xml version="1.0" encoding="utf-8"?>
-<w:endnotes xmlns:wpc="http://schemas.microsoft.com/office/word/2010/wordprocessingCanvas" xmlns:cx="http://schemas.microsoft.com/office/drawing/2014/chartex" xmlns:cx1="http://schemas.microsoft.com/office/drawing/2015/9/8/chartex" xmlns:cx2="http://schemas.microsoft.com/office/drawing/2015/10/21/chartex" xmlns:cx3="http://schemas.microsoft.com/office/drawing/2016/5/9/chartex" xmlns:cx4="http://schemas.microsoft.com/office/drawing/2016/5/10/chartex" xmlns:cx5="http://schemas.microsoft.com/office/drawing/2016/5/11/chartex" xmlns:cx6="http://schemas.microsoft.com/office/drawing/2016/5/12/chartex" xmlns:cx7="http://schemas.microsoft.com/office/drawing/2016/5/13/chartex" xmlns:cx8="http://schemas.microsoft.com/office/drawing/2016/5/14/chartex" xmlns:mc="http://schemas.openxmlformats.org/markup-compatibility/2006" xmlns:aink="http://schemas.microsoft.com/office/drawing/2016/ink" xmlns:am3d="http://schemas.microsoft.com/office/drawing/2017/model3d" xmlns:o="urn:schemas-microsoft-com:office:office" xmlns:r="http://schemas.openxmlformats.org/officeDocument/2006/relationships" xmlns:m="http://schemas.openxmlformats.org/officeDocument/2006/math" xmlns:v="urn:schemas-microsoft-com:vml" xmlns:wp14="http://schemas.microsoft.com/office/word/2010/wordprocessingDrawing" xmlns:wp="http://schemas.openxmlformats.org/drawingml/2006/wordprocessingDrawing" xmlns:w10="urn:schemas-microsoft-com:office:word" xmlns:w="http://schemas.openxmlformats.org/wordprocessingml/2006/main" xmlns:w14="http://schemas.microsoft.com/office/word/2010/wordml" xmlns:w15="http://schemas.microsoft.com/office/word/2012/wordml" xmlns:w16cid="http://schemas.microsoft.com/office/word/2016/wordml/cid" xmlns:w16se="http://schemas.microsoft.com/office/word/2015/wordml/symex" xmlns:wpg="http://schemas.microsoft.com/office/word/2010/wordprocessingGroup" xmlns:wpi="http://schemas.microsoft.com/office/word/2010/wordprocessingInk" xmlns:wne="http://schemas.microsoft.com/office/word/2006/wordml" xmlns:wps="http://schemas.microsoft.com/office/word/2010/wordprocessingShape" mc:Ignorable="w14 w15 w16se w16cid wp14">
+<w:endnotes xmlns:wpc="http://schemas.microsoft.com/office/word/2010/wordprocessingCanvas" xmlns:cx="http://schemas.microsoft.com/office/drawing/2014/chartex" xmlns:cx1="http://schemas.microsoft.com/office/drawing/2015/9/8/chartex" xmlns:cx2="http://schemas.microsoft.com/office/drawing/2015/10/21/chartex" xmlns:cx3="http://schemas.microsoft.com/office/drawing/2016/5/9/chartex" xmlns:cx4="http://schemas.microsoft.com/office/drawing/2016/5/10/chartex" xmlns:cx5="http://schemas.microsoft.com/office/drawing/2016/5/11/chartex" xmlns:cx6="http://schemas.microsoft.com/office/drawing/2016/5/12/chartex" xmlns:cx7="http://schemas.microsoft.com/office/drawing/2016/5/13/chartex" xmlns:cx8="http://schemas.microsoft.com/office/drawing/2016/5/14/chartex" xmlns:mc="http://schemas.openxmlformats.org/markup-compatibility/2006" xmlns:aink="http://schemas.microsoft.com/office/drawing/2016/ink" xmlns:am3d="http://schemas.microsoft.com/office/drawing/2017/model3d" xmlns:o="urn:schemas-microsoft-com:office:office" xmlns:r="http://schemas.openxmlformats.org/officeDocument/2006/relationships" xmlns:m="http://schemas.openxmlformats.org/officeDocument/2006/math" xmlns:v="urn:schemas-microsoft-com:vml" xmlns:wp14="http://schemas.microsoft.com/office/word/2010/wordprocessingDrawing" xmlns:wp="http://schemas.openxmlformats.org/drawingml/2006/wordprocessingDrawing" xmlns:w10="urn:schemas-microsoft-com:office:word" xmlns:w="http://schemas.openxmlformats.org/wordprocessingml/2006/main" xmlns:w14="http://schemas.microsoft.com/office/word/2010/wordml" xmlns:w15="http://schemas.microsoft.com/office/word/2012/wordml" xmlns:w16cex="http://schemas.microsoft.com/office/word/2018/wordml/cex" xmlns:w16cid="http://schemas.microsoft.com/office/word/2016/wordml/cid" xmlns:w16="http://schemas.microsoft.com/office/word/2018/wordml" xmlns:w16sdtdh="http://schemas.microsoft.com/office/word/2020/wordml/sdtdatahash" xmlns:w16se="http://schemas.microsoft.com/office/word/2015/wordml/symex" xmlns:wpg="http://schemas.microsoft.com/office/word/2010/wordprocessingGroup" xmlns:wpi="http://schemas.microsoft.com/office/word/2010/wordprocessingInk" xmlns:wne="http://schemas.microsoft.com/office/word/2006/wordml" xmlns:wps="http://schemas.microsoft.com/office/word/2010/wordprocessingShape" mc:Ignorable="w14 w15 w16se w16cid w16 w16cex w16sdtdh wp14">
   <w:endnote w:type="separator" w:id="-1">
     <w:p>
       <w:r>
@@ -2224,7 +2198,7 @@
 </file>
 
 <file path=word/footer1.xml><?xml version="1.0" encoding="utf-8"?>
-<w:ftr xmlns:wpc="http://schemas.microsoft.com/office/word/2010/wordprocessingCanvas" xmlns:cx="http://schemas.microsoft.com/office/drawing/2014/chartex" xmlns:cx1="http://schemas.microsoft.com/office/drawing/2015/9/8/chartex" xmlns:cx2="http://schemas.microsoft.com/office/drawing/2015/10/21/chartex" xmlns:cx3="http://schemas.microsoft.com/office/drawing/2016/5/9/chartex" xmlns:cx4="http://schemas.microsoft.com/office/drawing/2016/5/10/chartex" xmlns:cx5="http://schemas.microsoft.com/office/drawing/2016/5/11/chartex" xmlns:cx6="http://schemas.microsoft.com/office/drawing/2016/5/12/chartex" xmlns:cx7="http://schemas.microsoft.com/office/drawing/2016/5/13/chartex" xmlns:cx8="http://schemas.microsoft.com/office/drawing/2016/5/14/chartex" xmlns:mc="http://schemas.openxmlformats.org/markup-compatibility/2006" xmlns:aink="http://schemas.microsoft.com/office/drawing/2016/ink" xmlns:am3d="http://schemas.microsoft.com/office/drawing/2017/model3d" xmlns:o="urn:schemas-microsoft-com:office:office" xmlns:r="http://schemas.openxmlformats.org/officeDocument/2006/relationships" xmlns:m="http://schemas.openxmlformats.org/officeDocument/2006/math" xmlns:v="urn:schemas-microsoft-com:vml" xmlns:wp14="http://schemas.microsoft.com/office/word/2010/wordprocessingDrawing" xmlns:wp="http://schemas.openxmlformats.org/drawingml/2006/wordprocessingDrawing" xmlns:w10="urn:schemas-microsoft-com:office:word" xmlns:w="http://schemas.openxmlformats.org/wordprocessingml/2006/main" xmlns:w14="http://schemas.microsoft.com/office/word/2010/wordml" xmlns:w15="http://schemas.microsoft.com/office/word/2012/wordml" xmlns:w16cid="http://schemas.microsoft.com/office/word/2016/wordml/cid" xmlns:w16se="http://schemas.microsoft.com/office/word/2015/wordml/symex" xmlns:wpg="http://schemas.microsoft.com/office/word/2010/wordprocessingGroup" xmlns:wpi="http://schemas.microsoft.com/office/word/2010/wordprocessingInk" xmlns:wne="http://schemas.microsoft.com/office/word/2006/wordml" xmlns:wps="http://schemas.microsoft.com/office/word/2010/wordprocessingShape" mc:Ignorable="w14 w15 w16se w16cid wp14">
+<w:ftr xmlns:wpc="http://schemas.microsoft.com/office/word/2010/wordprocessingCanvas" xmlns:cx="http://schemas.microsoft.com/office/drawing/2014/chartex" xmlns:cx1="http://schemas.microsoft.com/office/drawing/2015/9/8/chartex" xmlns:cx2="http://schemas.microsoft.com/office/drawing/2015/10/21/chartex" xmlns:cx3="http://schemas.microsoft.com/office/drawing/2016/5/9/chartex" xmlns:cx4="http://schemas.microsoft.com/office/drawing/2016/5/10/chartex" xmlns:cx5="http://schemas.microsoft.com/office/drawing/2016/5/11/chartex" xmlns:cx6="http://schemas.microsoft.com/office/drawing/2016/5/12/chartex" xmlns:cx7="http://schemas.microsoft.com/office/drawing/2016/5/13/chartex" xmlns:cx8="http://schemas.microsoft.com/office/drawing/2016/5/14/chartex" xmlns:mc="http://schemas.openxmlformats.org/markup-compatibility/2006" xmlns:aink="http://schemas.microsoft.com/office/drawing/2016/ink" xmlns:am3d="http://schemas.microsoft.com/office/drawing/2017/model3d" xmlns:o="urn:schemas-microsoft-com:office:office" xmlns:r="http://schemas.openxmlformats.org/officeDocument/2006/relationships" xmlns:m="http://schemas.openxmlformats.org/officeDocument/2006/math" xmlns:v="urn:schemas-microsoft-com:vml" xmlns:wp14="http://schemas.microsoft.com/office/word/2010/wordprocessingDrawing" xmlns:wp="http://schemas.openxmlformats.org/drawingml/2006/wordprocessingDrawing" xmlns:w10="urn:schemas-microsoft-com:office:word" xmlns:w="http://schemas.openxmlformats.org/wordprocessingml/2006/main" xmlns:w14="http://schemas.microsoft.com/office/word/2010/wordml" xmlns:w15="http://schemas.microsoft.com/office/word/2012/wordml" xmlns:w16cex="http://schemas.microsoft.com/office/word/2018/wordml/cex" xmlns:w16cid="http://schemas.microsoft.com/office/word/2016/wordml/cid" xmlns:w16="http://schemas.microsoft.com/office/word/2018/wordml" xmlns:w16sdtdh="http://schemas.microsoft.com/office/word/2020/wordml/sdtdatahash" xmlns:w16se="http://schemas.microsoft.com/office/word/2015/wordml/symex" xmlns:wpg="http://schemas.microsoft.com/office/word/2010/wordprocessingGroup" xmlns:wpi="http://schemas.microsoft.com/office/word/2010/wordprocessingInk" xmlns:wne="http://schemas.microsoft.com/office/word/2006/wordml" xmlns:wps="http://schemas.microsoft.com/office/word/2010/wordprocessingShape" mc:Ignorable="w14 w15 w16se w16cid w16 w16cex w16sdtdh wp14">
   <w:p>
     <w:pPr>
       <w:pStyle w:val="Footer"/>
@@ -2240,7 +2214,7 @@
 </file>
 
 <file path=word/footnotes.xml><?xml version="1.0" encoding="utf-8"?>
-<w:footnotes xmlns:wpc="http://schemas.microsoft.com/office/word/2010/wordprocessingCanvas" xmlns:cx="http://schemas.microsoft.com/office/drawing/2014/chartex" xmlns:cx1="http://schemas.microsoft.com/office/drawing/2015/9/8/chartex" xmlns:cx2="http://schemas.microsoft.com/office/drawing/2015/10/21/chartex" xmlns:cx3="http://schemas.microsoft.com/office/drawing/2016/5/9/chartex" xmlns:cx4="http://schemas.microsoft.com/office/drawing/2016/5/10/chartex" xmlns:cx5="http://schemas.microsoft.com/office/drawing/2016/5/11/chartex" xmlns:cx6="http://schemas.microsoft.com/office/drawing/2016/5/12/chartex" xmlns:cx7="http://schemas.microsoft.com/office/drawing/2016/5/13/chartex" xmlns:cx8="http://schemas.microsoft.com/office/drawing/2016/5/14/chartex" xmlns:mc="http://schemas.openxmlformats.org/markup-compatibility/2006" xmlns:aink="http://schemas.microsoft.com/office/drawing/2016/ink" xmlns:am3d="http://schemas.microsoft.com/office/drawing/2017/model3d" xmlns:o="urn:schemas-microsoft-com:office:office" xmlns:r="http://schemas.openxmlformats.org/officeDocument/2006/relationships" xmlns:m="http://schemas.openxmlformats.org/officeDocument/2006/math" xmlns:v="urn:schemas-microsoft-com:vml" xmlns:wp14="http://schemas.microsoft.com/office/word/2010/wordprocessingDrawing" xmlns:wp="http://schemas.openxmlformats.org/drawingml/2006/wordprocessingDrawing" xmlns:w10="urn:schemas-microsoft-com:office:word" xmlns:w="http://schemas.openxmlformats.org/wordprocessingml/2006/main" xmlns:w14="http://schemas.microsoft.com/office/word/2010/wordml" xmlns:w15="http://schemas.microsoft.com/office/word/2012/wordml" xmlns:w16cid="http://schemas.microsoft.com/office/word/2016/wordml/cid" xmlns:w16se="http://schemas.microsoft.com/office/word/2015/wordml/symex" xmlns:wpg="http://schemas.microsoft.com/office/word/2010/wordprocessingGroup" xmlns:wpi="http://schemas.microsoft.com/office/word/2010/wordprocessingInk" xmlns:wne="http://schemas.microsoft.com/office/word/2006/wordml" xmlns:wps="http://schemas.microsoft.com/office/word/2010/wordprocessingShape" mc:Ignorable="w14 w15 w16se w16cid wp14">
+<w:footnotes xmlns:wpc="http://schemas.microsoft.com/office/word/2010/wordprocessingCanvas" xmlns:cx="http://schemas.microsoft.com/office/drawing/2014/chartex" xmlns:cx1="http://schemas.microsoft.com/office/drawing/2015/9/8/chartex" xmlns:cx2="http://schemas.microsoft.com/office/drawing/2015/10/21/chartex" xmlns:cx3="http://schemas.microsoft.com/office/drawing/2016/5/9/chartex" xmlns:cx4="http://schemas.microsoft.com/office/drawing/2016/5/10/chartex" xmlns:cx5="http://schemas.microsoft.com/office/drawing/2016/5/11/chartex" xmlns:cx6="http://schemas.microsoft.com/office/drawing/2016/5/12/chartex" xmlns:cx7="http://schemas.microsoft.com/office/drawing/2016/5/13/chartex" xmlns:cx8="http://schemas.microsoft.com/office/drawing/2016/5/14/chartex" xmlns:mc="http://schemas.openxmlformats.org/markup-compatibility/2006" xmlns:aink="http://schemas.microsoft.com/office/drawing/2016/ink" xmlns:am3d="http://schemas.microsoft.com/office/drawing/2017/model3d" xmlns:o="urn:schemas-microsoft-com:office:office" xmlns:r="http://schemas.openxmlformats.org/officeDocument/2006/relationships" xmlns:m="http://schemas.openxmlformats.org/officeDocument/2006/math" xmlns:v="urn:schemas-microsoft-com:vml" xmlns:wp14="http://schemas.microsoft.com/office/word/2010/wordprocessingDrawing" xmlns:wp="http://schemas.openxmlformats.org/drawingml/2006/wordprocessingDrawing" xmlns:w10="urn:schemas-microsoft-com:office:word" xmlns:w="http://schemas.openxmlformats.org/wordprocessingml/2006/main" xmlns:w14="http://schemas.microsoft.com/office/word/2010/wordml" xmlns:w15="http://schemas.microsoft.com/office/word/2012/wordml" xmlns:w16cex="http://schemas.microsoft.com/office/word/2018/wordml/cex" xmlns:w16cid="http://schemas.microsoft.com/office/word/2016/wordml/cid" xmlns:w16="http://schemas.microsoft.com/office/word/2018/wordml" xmlns:w16sdtdh="http://schemas.microsoft.com/office/word/2020/wordml/sdtdatahash" xmlns:w16se="http://schemas.microsoft.com/office/word/2015/wordml/symex" xmlns:wpg="http://schemas.microsoft.com/office/word/2010/wordprocessingGroup" xmlns:wpi="http://schemas.microsoft.com/office/word/2010/wordprocessingInk" xmlns:wne="http://schemas.microsoft.com/office/word/2006/wordml" xmlns:wps="http://schemas.microsoft.com/office/word/2010/wordprocessingShape" mc:Ignorable="w14 w15 w16se w16cid w16 w16cex w16sdtdh wp14">
   <w:footnote w:type="separator" w:id="-1">
     <w:p>
       <w:r>
@@ -2259,7 +2233,7 @@
 </file>
 
 <file path=word/header1.xml><?xml version="1.0" encoding="utf-8"?>
-<w:hdr xmlns:wpc="http://schemas.microsoft.com/office/word/2010/wordprocessingCanvas" xmlns:cx="http://schemas.microsoft.com/office/drawing/2014/chartex" xmlns:cx1="http://schemas.microsoft.com/office/drawing/2015/9/8/chartex" xmlns:cx2="http://schemas.microsoft.com/office/drawing/2015/10/21/chartex" xmlns:cx3="http://schemas.microsoft.com/office/drawing/2016/5/9/chartex" xmlns:cx4="http://schemas.microsoft.com/office/drawing/2016/5/10/chartex" xmlns:cx5="http://schemas.microsoft.com/office/drawing/2016/5/11/chartex" xmlns:cx6="http://schemas.microsoft.com/office/drawing/2016/5/12/chartex" xmlns:cx7="http://schemas.microsoft.com/office/drawing/2016/5/13/chartex" xmlns:cx8="http://schemas.microsoft.com/office/drawing/2016/5/14/chartex" xmlns:mc="http://schemas.openxmlformats.org/markup-compatibility/2006" xmlns:aink="http://schemas.microsoft.com/office/drawing/2016/ink" xmlns:am3d="http://schemas.microsoft.com/office/drawing/2017/model3d" xmlns:o="urn:schemas-microsoft-com:office:office" xmlns:r="http://schemas.openxmlformats.org/officeDocument/2006/relationships" xmlns:m="http://schemas.openxmlformats.org/officeDocument/2006/math" xmlns:v="urn:schemas-microsoft-com:vml" xmlns:wp14="http://schemas.microsoft.com/office/word/2010/wordprocessingDrawing" xmlns:wp="http://schemas.openxmlformats.org/drawingml/2006/wordprocessingDrawing" xmlns:w10="urn:schemas-microsoft-com:office:word" xmlns:w="http://schemas.openxmlformats.org/wordprocessingml/2006/main" xmlns:w14="http://schemas.microsoft.com/office/word/2010/wordml" xmlns:w15="http://schemas.microsoft.com/office/word/2012/wordml" xmlns:w16cid="http://schemas.microsoft.com/office/word/2016/wordml/cid" xmlns:w16se="http://schemas.microsoft.com/office/word/2015/wordml/symex" xmlns:wpg="http://schemas.microsoft.com/office/word/2010/wordprocessingGroup" xmlns:wpi="http://schemas.microsoft.com/office/word/2010/wordprocessingInk" xmlns:wne="http://schemas.microsoft.com/office/word/2006/wordml" xmlns:wps="http://schemas.microsoft.com/office/word/2010/wordprocessingShape" mc:Ignorable="w14 w15 w16se w16cid wp14">
+<w:hdr xmlns:wpc="http://schemas.microsoft.com/office/word/2010/wordprocessingCanvas" xmlns:cx="http://schemas.microsoft.com/office/drawing/2014/chartex" xmlns:cx1="http://schemas.microsoft.com/office/drawing/2015/9/8/chartex" xmlns:cx2="http://schemas.microsoft.com/office/drawing/2015/10/21/chartex" xmlns:cx3="http://schemas.microsoft.com/office/drawing/2016/5/9/chartex" xmlns:cx4="http://schemas.microsoft.com/office/drawing/2016/5/10/chartex" xmlns:cx5="http://schemas.microsoft.com/office/drawing/2016/5/11/chartex" xmlns:cx6="http://schemas.microsoft.com/office/drawing/2016/5/12/chartex" xmlns:cx7="http://schemas.microsoft.com/office/drawing/2016/5/13/chartex" xmlns:cx8="http://schemas.microsoft.com/office/drawing/2016/5/14/chartex" xmlns:mc="http://schemas.openxmlformats.org/markup-compatibility/2006" xmlns:aink="http://schemas.microsoft.com/office/drawing/2016/ink" xmlns:am3d="http://schemas.microsoft.com/office/drawing/2017/model3d" xmlns:o="urn:schemas-microsoft-com:office:office" xmlns:r="http://schemas.openxmlformats.org/officeDocument/2006/relationships" xmlns:m="http://schemas.openxmlformats.org/officeDocument/2006/math" xmlns:v="urn:schemas-microsoft-com:vml" xmlns:wp14="http://schemas.microsoft.com/office/word/2010/wordprocessingDrawing" xmlns:wp="http://schemas.openxmlformats.org/drawingml/2006/wordprocessingDrawing" xmlns:w10="urn:schemas-microsoft-com:office:word" xmlns:w="http://schemas.openxmlformats.org/wordprocessingml/2006/main" xmlns:w14="http://schemas.microsoft.com/office/word/2010/wordml" xmlns:w15="http://schemas.microsoft.com/office/word/2012/wordml" xmlns:w16cex="http://schemas.microsoft.com/office/word/2018/wordml/cex" xmlns:w16cid="http://schemas.microsoft.com/office/word/2016/wordml/cid" xmlns:w16="http://schemas.microsoft.com/office/word/2018/wordml" xmlns:w16sdtdh="http://schemas.microsoft.com/office/word/2020/wordml/sdtdatahash" xmlns:w16se="http://schemas.microsoft.com/office/word/2015/wordml/symex" xmlns:wpg="http://schemas.microsoft.com/office/word/2010/wordprocessingGroup" xmlns:wpi="http://schemas.microsoft.com/office/word/2010/wordprocessingInk" xmlns:wne="http://schemas.microsoft.com/office/word/2006/wordml" xmlns:wps="http://schemas.microsoft.com/office/word/2010/wordprocessingShape" mc:Ignorable="w14 w15 w16se w16cid w16 w16cex w16sdtdh wp14">
   <w:p>
     <w:pPr>
       <w:pStyle w:val="Header"/>
@@ -2348,7 +2322,7 @@
 </file>
 
 <file path=word/numbering.xml><?xml version="1.0" encoding="utf-8"?>
-<w:numbering xmlns:wpc="http://schemas.microsoft.com/office/word/2010/wordprocessingCanvas" xmlns:cx="http://schemas.microsoft.com/office/drawing/2014/chartex" xmlns:cx1="http://schemas.microsoft.com/office/drawing/2015/9/8/chartex" xmlns:cx2="http://schemas.microsoft.com/office/drawing/2015/10/21/chartex" xmlns:cx3="http://schemas.microsoft.com/office/drawing/2016/5/9/chartex" xmlns:cx4="http://schemas.microsoft.com/office/drawing/2016/5/10/chartex" xmlns:cx5="http://schemas.microsoft.com/office/drawing/2016/5/11/chartex" xmlns:cx6="http://schemas.microsoft.com/office/drawing/2016/5/12/chartex" xmlns:cx7="http://schemas.microsoft.com/office/drawing/2016/5/13/chartex" xmlns:cx8="http://schemas.microsoft.com/office/drawing/2016/5/14/chartex" xmlns:mc="http://schemas.openxmlformats.org/markup-compatibility/2006" xmlns:aink="http://schemas.microsoft.com/office/drawing/2016/ink" xmlns:am3d="http://schemas.microsoft.com/office/drawing/2017/model3d" xmlns:o="urn:schemas-microsoft-com:office:office" xmlns:r="http://schemas.openxmlformats.org/officeDocument/2006/relationships" xmlns:m="http://schemas.openxmlformats.org/officeDocument/2006/math" xmlns:v="urn:schemas-microsoft-com:vml" xmlns:wp14="http://schemas.microsoft.com/office/word/2010/wordprocessingDrawing" xmlns:wp="http://schemas.openxmlformats.org/drawingml/2006/wordprocessingDrawing" xmlns:w10="urn:schemas-microsoft-com:office:word" xmlns:w="http://schemas.openxmlformats.org/wordprocessingml/2006/main" xmlns:w14="http://schemas.microsoft.com/office/word/2010/wordml" xmlns:w15="http://schemas.microsoft.com/office/word/2012/wordml" xmlns:w16cid="http://schemas.microsoft.com/office/word/2016/wordml/cid" xmlns:w16se="http://schemas.microsoft.com/office/word/2015/wordml/symex" xmlns:wpg="http://schemas.microsoft.com/office/word/2010/wordprocessingGroup" xmlns:wpi="http://schemas.microsoft.com/office/word/2010/wordprocessingInk" xmlns:wne="http://schemas.microsoft.com/office/word/2006/wordml" xmlns:wps="http://schemas.microsoft.com/office/word/2010/wordprocessingShape" mc:Ignorable="w14 w15 w16se w16cid wp14">
+<w:numbering xmlns:wpc="http://schemas.microsoft.com/office/word/2010/wordprocessingCanvas" xmlns:cx="http://schemas.microsoft.com/office/drawing/2014/chartex" xmlns:cx1="http://schemas.microsoft.com/office/drawing/2015/9/8/chartex" xmlns:cx2="http://schemas.microsoft.com/office/drawing/2015/10/21/chartex" xmlns:cx3="http://schemas.microsoft.com/office/drawing/2016/5/9/chartex" xmlns:cx4="http://schemas.microsoft.com/office/drawing/2016/5/10/chartex" xmlns:cx5="http://schemas.microsoft.com/office/drawing/2016/5/11/chartex" xmlns:cx6="http://schemas.microsoft.com/office/drawing/2016/5/12/chartex" xmlns:cx7="http://schemas.microsoft.com/office/drawing/2016/5/13/chartex" xmlns:cx8="http://schemas.microsoft.com/office/drawing/2016/5/14/chartex" xmlns:mc="http://schemas.openxmlformats.org/markup-compatibility/2006" xmlns:aink="http://schemas.microsoft.com/office/drawing/2016/ink" xmlns:am3d="http://schemas.microsoft.com/office/drawing/2017/model3d" xmlns:o="urn:schemas-microsoft-com:office:office" xmlns:r="http://schemas.openxmlformats.org/officeDocument/2006/relationships" xmlns:m="http://schemas.openxmlformats.org/officeDocument/2006/math" xmlns:v="urn:schemas-microsoft-com:vml" xmlns:wp14="http://schemas.microsoft.com/office/word/2010/wordprocessingDrawing" xmlns:wp="http://schemas.openxmlformats.org/drawingml/2006/wordprocessingDrawing" xmlns:w10="urn:schemas-microsoft-com:office:word" xmlns:w="http://schemas.openxmlformats.org/wordprocessingml/2006/main" xmlns:w14="http://schemas.microsoft.com/office/word/2010/wordml" xmlns:w15="http://schemas.microsoft.com/office/word/2012/wordml" xmlns:w16cex="http://schemas.microsoft.com/office/word/2018/wordml/cex" xmlns:w16cid="http://schemas.microsoft.com/office/word/2016/wordml/cid" xmlns:w16="http://schemas.microsoft.com/office/word/2018/wordml" xmlns:w16sdtdh="http://schemas.microsoft.com/office/word/2020/wordml/sdtdatahash" xmlns:w16se="http://schemas.microsoft.com/office/word/2015/wordml/symex" xmlns:wpg="http://schemas.microsoft.com/office/word/2010/wordprocessingGroup" xmlns:wpi="http://schemas.microsoft.com/office/word/2010/wordprocessingInk" xmlns:wne="http://schemas.microsoft.com/office/word/2006/wordml" xmlns:wps="http://schemas.microsoft.com/office/word/2010/wordprocessingShape" mc:Ignorable="w14 w15 w16se w16cid w16 w16cex w16sdtdh wp14">
   <w:abstractNum w:abstractNumId="0" w15:restartNumberingAfterBreak="0">
     <w:nsid w:val="00000001"/>
     <w:multiLevelType w:val="hybridMultilevel"/>
@@ -4472,74 +4446,74 @@
       </w:pPr>
     </w:lvl>
   </w:abstractNum>
-  <w:num w:numId="1">
+  <w:num w:numId="1" w16cid:durableId="829250843">
     <w:abstractNumId w:val="15"/>
   </w:num>
-  <w:num w:numId="2">
+  <w:num w:numId="2" w16cid:durableId="2035230714">
     <w:abstractNumId w:val="19"/>
   </w:num>
-  <w:num w:numId="3">
+  <w:num w:numId="3" w16cid:durableId="541789504">
     <w:abstractNumId w:val="7"/>
   </w:num>
-  <w:num w:numId="4">
+  <w:num w:numId="4" w16cid:durableId="37820014">
     <w:abstractNumId w:val="14"/>
   </w:num>
-  <w:num w:numId="5">
+  <w:num w:numId="5" w16cid:durableId="895314113">
     <w:abstractNumId w:val="5"/>
   </w:num>
-  <w:num w:numId="6">
+  <w:num w:numId="6" w16cid:durableId="149836717">
     <w:abstractNumId w:val="4"/>
   </w:num>
-  <w:num w:numId="7">
+  <w:num w:numId="7" w16cid:durableId="605357000">
     <w:abstractNumId w:val="0"/>
   </w:num>
-  <w:num w:numId="8">
+  <w:num w:numId="8" w16cid:durableId="1335258003">
     <w:abstractNumId w:val="17"/>
   </w:num>
-  <w:num w:numId="9">
+  <w:num w:numId="9" w16cid:durableId="1685132349">
     <w:abstractNumId w:val="11"/>
   </w:num>
-  <w:num w:numId="10">
+  <w:num w:numId="10" w16cid:durableId="1426733360">
     <w:abstractNumId w:val="10"/>
   </w:num>
-  <w:num w:numId="11">
+  <w:num w:numId="11" w16cid:durableId="1220047348">
     <w:abstractNumId w:val="12"/>
   </w:num>
-  <w:num w:numId="12">
+  <w:num w:numId="12" w16cid:durableId="266275538">
     <w:abstractNumId w:val="9"/>
   </w:num>
-  <w:num w:numId="13">
+  <w:num w:numId="13" w16cid:durableId="207492598">
     <w:abstractNumId w:val="20"/>
   </w:num>
-  <w:num w:numId="14">
+  <w:num w:numId="14" w16cid:durableId="897790112">
     <w:abstractNumId w:val="8"/>
   </w:num>
-  <w:num w:numId="15">
+  <w:num w:numId="15" w16cid:durableId="2022075924">
     <w:abstractNumId w:val="16"/>
   </w:num>
-  <w:num w:numId="16">
+  <w:num w:numId="16" w16cid:durableId="399206933">
     <w:abstractNumId w:val="6"/>
   </w:num>
-  <w:num w:numId="17">
+  <w:num w:numId="17" w16cid:durableId="1735473043">
     <w:abstractNumId w:val="13"/>
   </w:num>
-  <w:num w:numId="18">
+  <w:num w:numId="18" w16cid:durableId="1056320253">
     <w:abstractNumId w:val="2"/>
   </w:num>
-  <w:num w:numId="19">
+  <w:num w:numId="19" w16cid:durableId="1948584207">
     <w:abstractNumId w:val="18"/>
   </w:num>
-  <w:num w:numId="20">
+  <w:num w:numId="20" w16cid:durableId="261576675">
     <w:abstractNumId w:val="3"/>
   </w:num>
-  <w:num w:numId="21">
+  <w:num w:numId="21" w16cid:durableId="470177764">
     <w:abstractNumId w:val="1"/>
   </w:num>
 </w:numbering>
 </file>
 
 <file path=word/styles.xml><?xml version="1.0" encoding="utf-8"?>
-<w:styles xmlns:mc="http://schemas.openxmlformats.org/markup-compatibility/2006" xmlns:r="http://schemas.openxmlformats.org/officeDocument/2006/relationships" xmlns:w="http://schemas.openxmlformats.org/wordprocessingml/2006/main" xmlns:w14="http://schemas.microsoft.com/office/word/2010/wordml" xmlns:w15="http://schemas.microsoft.com/office/word/2012/wordml" xmlns:w16cid="http://schemas.microsoft.com/office/word/2016/wordml/cid" xmlns:w16se="http://schemas.microsoft.com/office/word/2015/wordml/symex" mc:Ignorable="w14 w15 w16se w16cid">
+<w:styles xmlns:mc="http://schemas.openxmlformats.org/markup-compatibility/2006" xmlns:r="http://schemas.openxmlformats.org/officeDocument/2006/relationships" xmlns:w="http://schemas.openxmlformats.org/wordprocessingml/2006/main" xmlns:w14="http://schemas.microsoft.com/office/word/2010/wordml" xmlns:w15="http://schemas.microsoft.com/office/word/2012/wordml" xmlns:w16cex="http://schemas.microsoft.com/office/word/2018/wordml/cex" xmlns:w16cid="http://schemas.microsoft.com/office/word/2016/wordml/cid" xmlns:w16="http://schemas.microsoft.com/office/word/2018/wordml" xmlns:w16sdtdh="http://schemas.microsoft.com/office/word/2020/wordml/sdtdatahash" xmlns:w16se="http://schemas.microsoft.com/office/word/2015/wordml/symex" mc:Ignorable="w14 w15 w16se w16cid w16 w16cex w16sdtdh">
   <w:docDefaults>
     <w:rPrDefault>
       <w:rPr>
@@ -4551,7 +4525,7 @@
     </w:rPrDefault>
     <w:pPrDefault/>
   </w:docDefaults>
-  <w:latentStyles w:defLockedState="0" w:defUIPriority="99" w:defSemiHidden="0" w:defUnhideWhenUsed="0" w:defQFormat="0" w:count="375">
+  <w:latentStyles w:defLockedState="0" w:defUIPriority="99" w:defSemiHidden="0" w:defUnhideWhenUsed="0" w:defQFormat="0" w:count="376">
     <w:lsdException w:name="Normal" w:uiPriority="0" w:qFormat="1"/>
     <w:lsdException w:name="heading 1" w:uiPriority="9" w:qFormat="1"/>
     <w:lsdException w:name="heading 2" w:semiHidden="1" w:uiPriority="9" w:unhideWhenUsed="1" w:qFormat="1"/>
@@ -4657,7 +4631,6 @@
     <w:lsdException w:name="HTML Sample" w:semiHidden="1" w:unhideWhenUsed="1"/>
     <w:lsdException w:name="HTML Typewriter" w:semiHidden="1" w:unhideWhenUsed="1"/>
     <w:lsdException w:name="HTML Variable" w:semiHidden="1" w:unhideWhenUsed="1"/>
-    <w:lsdException w:name="Normal Table" w:semiHidden="1" w:unhideWhenUsed="1"/>
     <w:lsdException w:name="annotation subject" w:semiHidden="1" w:unhideWhenUsed="1"/>
     <w:lsdException w:name="No List" w:semiHidden="1" w:unhideWhenUsed="1"/>
     <w:lsdException w:name="Outline List 1" w:semiHidden="1" w:unhideWhenUsed="1"/>
@@ -4704,10 +4677,8 @@
     <w:lsdException w:name="Table Subtle 2" w:semiHidden="1" w:unhideWhenUsed="1"/>
     <w:lsdException w:name="Table Web 1" w:semiHidden="1" w:unhideWhenUsed="1"/>
     <w:lsdException w:name="Table Web 2" w:semiHidden="1" w:unhideWhenUsed="1"/>
-    <w:lsdException w:name="Table Web 3" w:semiHidden="1" w:unhideWhenUsed="1"/>
     <w:lsdException w:name="Balloon Text" w:semiHidden="1" w:unhideWhenUsed="1"/>
     <w:lsdException w:name="Table Grid" w:uiPriority="59"/>
-    <w:lsdException w:name="Table Theme" w:semiHidden="1" w:unhideWhenUsed="1"/>
     <w:lsdException w:name="Placeholder Text" w:semiHidden="1"/>
     <w:lsdException w:name="No Spacing" w:uiPriority="1" w:qFormat="1"/>
     <w:lsdException w:name="Light Shading" w:uiPriority="60"/>
@@ -4918,6 +4889,7 @@
     <w:lsdException w:name="Smart Hyperlink" w:semiHidden="1" w:unhideWhenUsed="1"/>
     <w:lsdException w:name="Hashtag" w:semiHidden="1" w:unhideWhenUsed="1"/>
     <w:lsdException w:name="Unresolved Mention" w:semiHidden="1" w:unhideWhenUsed="1"/>
+    <w:lsdException w:name="Smart Link" w:semiHidden="1" w:unhideWhenUsed="1"/>
   </w:latentStyles>
   <w:style w:type="paragraph" w:default="1" w:styleId="Normal">
     <w:name w:val="Normal"/>

</xml_diff>

<commit_message>
Updates to lab 2
</commit_message>
<xml_diff>
--- a/Labs/Lab02/CS133JS_Lab02_Instructions-GroupB.docx
+++ b/Labs/Lab02/CS133JS_Lab02_Instructions-GroupB.docx
@@ -1,6 +1,6 @@
 
 <file path=word/document.xml><?xml version="1.0" encoding="utf-8"?>
-<w:document xmlns:wpc="http://schemas.microsoft.com/office/word/2010/wordprocessingCanvas" xmlns:cx="http://schemas.microsoft.com/office/drawing/2014/chartex" xmlns:cx1="http://schemas.microsoft.com/office/drawing/2015/9/8/chartex" xmlns:cx2="http://schemas.microsoft.com/office/drawing/2015/10/21/chartex" xmlns:cx3="http://schemas.microsoft.com/office/drawing/2016/5/9/chartex" xmlns:cx4="http://schemas.microsoft.com/office/drawing/2016/5/10/chartex" xmlns:cx5="http://schemas.microsoft.com/office/drawing/2016/5/11/chartex" xmlns:cx6="http://schemas.microsoft.com/office/drawing/2016/5/12/chartex" xmlns:cx7="http://schemas.microsoft.com/office/drawing/2016/5/13/chartex" xmlns:cx8="http://schemas.microsoft.com/office/drawing/2016/5/14/chartex" xmlns:mc="http://schemas.openxmlformats.org/markup-compatibility/2006" xmlns:aink="http://schemas.microsoft.com/office/drawing/2016/ink" xmlns:am3d="http://schemas.microsoft.com/office/drawing/2017/model3d" xmlns:o="urn:schemas-microsoft-com:office:office" xmlns:r="http://schemas.openxmlformats.org/officeDocument/2006/relationships" xmlns:m="http://schemas.openxmlformats.org/officeDocument/2006/math" xmlns:v="urn:schemas-microsoft-com:vml" xmlns:wp14="http://schemas.microsoft.com/office/word/2010/wordprocessingDrawing" xmlns:wp="http://schemas.openxmlformats.org/drawingml/2006/wordprocessingDrawing" xmlns:w10="urn:schemas-microsoft-com:office:word" xmlns:w="http://schemas.openxmlformats.org/wordprocessingml/2006/main" xmlns:w14="http://schemas.microsoft.com/office/word/2010/wordml" xmlns:w15="http://schemas.microsoft.com/office/word/2012/wordml" xmlns:w16cex="http://schemas.microsoft.com/office/word/2018/wordml/cex" xmlns:w16cid="http://schemas.microsoft.com/office/word/2016/wordml/cid" xmlns:w16="http://schemas.microsoft.com/office/word/2018/wordml" xmlns:w16sdtdh="http://schemas.microsoft.com/office/word/2020/wordml/sdtdatahash" xmlns:w16se="http://schemas.microsoft.com/office/word/2015/wordml/symex" xmlns:wpg="http://schemas.microsoft.com/office/word/2010/wordprocessingGroup" xmlns:wpi="http://schemas.microsoft.com/office/word/2010/wordprocessingInk" xmlns:wne="http://schemas.microsoft.com/office/word/2006/wordml" xmlns:wps="http://schemas.microsoft.com/office/word/2010/wordprocessingShape" mc:Ignorable="w14 w15 w16se w16cid w16 w16cex w16sdtdh wp14">
+<w:document xmlns:wpc="http://schemas.microsoft.com/office/word/2010/wordprocessingCanvas" xmlns:cx="http://schemas.microsoft.com/office/drawing/2014/chartex" xmlns:cx1="http://schemas.microsoft.com/office/drawing/2015/9/8/chartex" xmlns:cx2="http://schemas.microsoft.com/office/drawing/2015/10/21/chartex" xmlns:cx3="http://schemas.microsoft.com/office/drawing/2016/5/9/chartex" xmlns:cx4="http://schemas.microsoft.com/office/drawing/2016/5/10/chartex" xmlns:cx5="http://schemas.microsoft.com/office/drawing/2016/5/11/chartex" xmlns:cx6="http://schemas.microsoft.com/office/drawing/2016/5/12/chartex" xmlns:cx7="http://schemas.microsoft.com/office/drawing/2016/5/13/chartex" xmlns:cx8="http://schemas.microsoft.com/office/drawing/2016/5/14/chartex" xmlns:mc="http://schemas.openxmlformats.org/markup-compatibility/2006" xmlns:aink="http://schemas.microsoft.com/office/drawing/2016/ink" xmlns:am3d="http://schemas.microsoft.com/office/drawing/2017/model3d" xmlns:o="urn:schemas-microsoft-com:office:office" xmlns:r="http://schemas.openxmlformats.org/officeDocument/2006/relationships" xmlns:m="http://schemas.openxmlformats.org/officeDocument/2006/math" xmlns:v="urn:schemas-microsoft-com:vml" xmlns:wp14="http://schemas.microsoft.com/office/word/2010/wordprocessingDrawing" xmlns:wp="http://schemas.openxmlformats.org/drawingml/2006/wordprocessingDrawing" xmlns:w10="urn:schemas-microsoft-com:office:word" xmlns:w="http://schemas.openxmlformats.org/wordprocessingml/2006/main" xmlns:w14="http://schemas.microsoft.com/office/word/2010/wordml" xmlns:w15="http://schemas.microsoft.com/office/word/2012/wordml" xmlns:w16cid="http://schemas.microsoft.com/office/word/2016/wordml/cid" xmlns:w16se="http://schemas.microsoft.com/office/word/2015/wordml/symex" xmlns:wpg="http://schemas.microsoft.com/office/word/2010/wordprocessingGroup" xmlns:wpi="http://schemas.microsoft.com/office/word/2010/wordprocessingInk" xmlns:wne="http://schemas.microsoft.com/office/word/2006/wordml" xmlns:wps="http://schemas.microsoft.com/office/word/2010/wordprocessingShape" mc:Ignorable="w14 w15 w16se w16cid wp14">
   <w:body>
     <w:p>
       <w:pPr>
@@ -72,8 +72,12 @@
           <w:szCs w:val="21"/>
         </w:rPr>
         <w:sectPr>
-          <w:headerReference w:type="default" r:id="rId8"/>
-          <w:footerReference w:type="default" r:id="rId9"/>
+          <w:headerReference w:type="even" r:id="rId8"/>
+          <w:headerReference w:type="default" r:id="rId9"/>
+          <w:footerReference w:type="even" r:id="rId10"/>
+          <w:footerReference w:type="default" r:id="rId11"/>
+          <w:headerReference w:type="first" r:id="rId12"/>
+          <w:footerReference w:type="first" r:id="rId13"/>
           <w:pgSz w:w="12240" w:h="15840"/>
           <w:pgMar w:top="1440" w:right="1530" w:bottom="1440" w:left="1800" w:header="720" w:footer="720" w:gutter="0"/>
           <w:cols w:space="720"/>
@@ -304,11 +308,6 @@
     </w:p>
     <w:p>
       <w:pPr>
-        <w:pStyle w:val="ListParagraph"/>
-        <w:numPr>
-          <w:ilvl w:val="0"/>
-          <w:numId w:val="13"/>
-        </w:numPr>
         <w:shd w:val="clear" w:color="auto" w:fill="FFFFFF"/>
         <w:spacing w:before="100" w:beforeAutospacing="1" w:after="100" w:afterAutospacing="1"/>
         <w:ind w:right="360"/>
@@ -347,7 +346,7 @@
         </w:rPr>
         <w:t xml:space="preserve">exercises listed on the </w:t>
       </w:r>
-      <w:hyperlink r:id="rId10" w:tgtFrame="_blank" w:tooltip="Exercises for part 1" w:history="1">
+      <w:hyperlink r:id="rId14" w:tgtFrame="_blank" w:tooltip="Exercises for part 1" w:history="1">
         <w:r>
           <w:rPr>
             <w:rStyle w:val="Hyperlink"/>
@@ -370,79 +369,6 @@
     </w:p>
     <w:p>
       <w:pPr>
-        <w:pStyle w:val="ListParagraph"/>
-        <w:numPr>
-          <w:ilvl w:val="0"/>
-          <w:numId w:val="13"/>
-        </w:numPr>
-        <w:shd w:val="clear" w:color="auto" w:fill="FFFFFF"/>
-        <w:spacing w:before="100" w:beforeAutospacing="1" w:after="100" w:afterAutospacing="1"/>
-        <w:ind w:right="360"/>
-        <w:rPr>
-          <w:rFonts w:eastAsia="Times New Roman" w:cs="Arial"/>
-          <w:color w:val="000000"/>
-          <w:sz w:val="22"/>
-          <w:szCs w:val="22"/>
-        </w:rPr>
-      </w:pPr>
-      <w:r>
-        <w:rPr>
-          <w:rFonts w:eastAsia="Times New Roman" w:cs="Arial"/>
-          <w:color w:val="000000"/>
-          <w:sz w:val="22"/>
-          <w:szCs w:val="22"/>
-        </w:rPr>
-        <w:t>Don’t clear the console keep everything.</w:t>
-      </w:r>
-    </w:p>
-    <w:p>
-      <w:pPr>
-        <w:pStyle w:val="ListParagraph"/>
-        <w:numPr>
-          <w:ilvl w:val="0"/>
-          <w:numId w:val="13"/>
-        </w:numPr>
-        <w:shd w:val="clear" w:color="auto" w:fill="FFFFFF"/>
-        <w:spacing w:before="100" w:beforeAutospacing="1" w:after="100" w:afterAutospacing="1"/>
-        <w:ind w:right="360"/>
-        <w:rPr>
-          <w:rFonts w:eastAsia="Times New Roman" w:cs="Arial"/>
-          <w:color w:val="000000"/>
-          <w:sz w:val="22"/>
-          <w:szCs w:val="22"/>
-          <w:u w:val="single"/>
-        </w:rPr>
-      </w:pPr>
-      <w:r>
-        <w:rPr>
-          <w:rFonts w:eastAsia="Times New Roman" w:cs="Arial"/>
-          <w:color w:val="000000"/>
-          <w:sz w:val="22"/>
-          <w:szCs w:val="22"/>
-        </w:rPr>
-        <w:t xml:space="preserve">When you are done, copy the contents of the console by right-clicking on one of the lines of code, clicking on “select all” and then copying everything to the clipboard. Next, paste the code into a Word </w:t>
-      </w:r>
-      <w:r>
-        <w:rPr>
-          <w:rFonts w:eastAsia="Times New Roman" w:cs="Arial"/>
-          <w:color w:val="000000"/>
-          <w:sz w:val="22"/>
-          <w:szCs w:val="22"/>
-        </w:rPr>
-        <w:t xml:space="preserve">(.docx) </w:t>
-      </w:r>
-      <w:r>
-        <w:rPr>
-          <w:rFonts w:eastAsia="Times New Roman" w:cs="Arial"/>
-          <w:color w:val="000000"/>
-          <w:sz w:val="22"/>
-          <w:szCs w:val="22"/>
-        </w:rPr>
-        <w:t>document with your name, lab number and date at the top.</w:t>
-      </w:r>
-    </w:p>
-    <w:p>
-      <w:pPr>
         <w:shd w:val="clear" w:color="auto" w:fill="FFFFFF"/>
         <w:spacing w:before="100" w:beforeAutospacing="1" w:after="100" w:afterAutospacing="1"/>
         <w:ind w:right="720"/>
@@ -1045,7 +971,7 @@
         </w:rPr>
         <w:t xml:space="preserve"> See </w:t>
       </w:r>
-      <w:hyperlink r:id="rId11" w:history="1">
+      <w:hyperlink r:id="rId15" w:history="1">
         <w:r>
           <w:rPr>
             <w:rStyle w:val="Hyperlink"/>
@@ -1106,7 +1032,6 @@
           <w:sz w:val="22"/>
           <w:szCs w:val="22"/>
         </w:rPr>
-        <w:lastRenderedPageBreak/>
         <w:t xml:space="preserve">Use </w:t>
       </w:r>
       <w:proofErr w:type="spellStart"/>
@@ -1157,6 +1082,23 @@
     </w:p>
     <w:p>
       <w:pPr>
+        <w:rPr>
+          <w:rFonts w:asciiTheme="majorHAnsi" w:eastAsia="Times New Roman" w:hAnsiTheme="majorHAnsi" w:cs="Arial"/>
+          <w:color w:val="000000"/>
+          <w:u w:val="single"/>
+        </w:rPr>
+      </w:pPr>
+      <w:r>
+        <w:rPr>
+          <w:rFonts w:asciiTheme="majorHAnsi" w:eastAsia="Times New Roman" w:hAnsiTheme="majorHAnsi" w:cs="Arial"/>
+          <w:color w:val="000000"/>
+          <w:u w:val="single"/>
+        </w:rPr>
+        <w:br w:type="page"/>
+      </w:r>
+    </w:p>
+    <w:p>
+      <w:pPr>
         <w:shd w:val="clear" w:color="auto" w:fill="FFFFFF"/>
         <w:spacing w:before="100" w:beforeAutospacing="1" w:after="100" w:afterAutospacing="1"/>
         <w:ind w:right="720"/>
@@ -1172,6 +1114,7 @@
           <w:color w:val="000000"/>
           <w:u w:val="single"/>
         </w:rPr>
+        <w:lastRenderedPageBreak/>
         <w:t xml:space="preserve"> A </w:t>
       </w:r>
       <w:r>
@@ -1741,17 +1684,13 @@
       <w:pPr>
         <w:spacing w:after="160" w:line="259" w:lineRule="auto"/>
         <w:rPr>
-          <w:rFonts w:ascii="Arial" w:hAnsi="Arial" w:cs="Arial"/>
-          <w:sz w:val="22"/>
-          <w:szCs w:val="22"/>
+          <w:rFonts w:asciiTheme="majorHAnsi" w:hAnsiTheme="majorHAnsi" w:cs="Arial"/>
           <w:u w:val="single"/>
         </w:rPr>
       </w:pPr>
       <w:r>
         <w:rPr>
-          <w:rFonts w:ascii="Arial" w:hAnsi="Arial" w:cs="Arial"/>
-          <w:sz w:val="22"/>
-          <w:szCs w:val="22"/>
+          <w:rFonts w:asciiTheme="majorHAnsi" w:hAnsiTheme="majorHAnsi" w:cs="Arial"/>
           <w:u w:val="single"/>
         </w:rPr>
         <w:t>Beta Version</w:t>
@@ -1761,14 +1700,14 @@
       <w:pPr>
         <w:spacing w:after="160" w:line="259" w:lineRule="auto"/>
         <w:rPr>
-          <w:rFonts w:ascii="Arial" w:hAnsi="Arial" w:cs="Arial"/>
-          <w:sz w:val="22"/>
-          <w:szCs w:val="22"/>
-        </w:rPr>
-      </w:pPr>
-      <w:r>
-        <w:rPr>
-          <w:rFonts w:ascii="Arial" w:hAnsi="Arial" w:cs="Arial"/>
+          <w:rFonts w:cs="Arial"/>
+          <w:sz w:val="22"/>
+          <w:szCs w:val="22"/>
+        </w:rPr>
+      </w:pPr>
+      <w:r>
+        <w:rPr>
+          <w:rFonts w:cs="Arial"/>
           <w:sz w:val="22"/>
           <w:szCs w:val="22"/>
         </w:rPr>
@@ -1776,7 +1715,7 @@
       </w:r>
       <w:r>
         <w:rPr>
-          <w:rFonts w:ascii="Arial" w:hAnsi="Arial" w:cs="Arial"/>
+          <w:rFonts w:cs="Arial"/>
           <w:i/>
           <w:iCs/>
           <w:sz w:val="22"/>
@@ -1786,7 +1725,7 @@
       </w:r>
       <w:r>
         <w:rPr>
-          <w:rFonts w:ascii="Arial" w:hAnsi="Arial" w:cs="Arial"/>
+          <w:rFonts w:cs="Arial"/>
           <w:sz w:val="22"/>
           <w:szCs w:val="22"/>
         </w:rPr>
@@ -1802,14 +1741,14 @@
         </w:numPr>
         <w:spacing w:after="160" w:line="259" w:lineRule="auto"/>
         <w:rPr>
-          <w:rFonts w:ascii="Arial" w:hAnsi="Arial" w:cs="Arial"/>
-          <w:sz w:val="22"/>
-          <w:szCs w:val="22"/>
-        </w:rPr>
-      </w:pPr>
-      <w:r>
-        <w:rPr>
-          <w:rFonts w:ascii="Arial" w:hAnsi="Arial" w:cs="Arial"/>
+          <w:rFonts w:cs="Arial"/>
+          <w:sz w:val="22"/>
+          <w:szCs w:val="22"/>
+        </w:rPr>
+      </w:pPr>
+      <w:r>
+        <w:rPr>
+          <w:rFonts w:cs="Arial"/>
           <w:sz w:val="22"/>
           <w:szCs w:val="22"/>
         </w:rPr>
@@ -1817,15 +1756,33 @@
       </w:r>
       <w:r>
         <w:rPr>
-          <w:rFonts w:ascii="Arial" w:hAnsi="Arial" w:cs="Arial"/>
-          <w:sz w:val="22"/>
-          <w:szCs w:val="22"/>
-        </w:rPr>
-        <w:t>s</w:t>
-      </w:r>
-      <w:r>
-        <w:rPr>
-          <w:rFonts w:ascii="Arial" w:hAnsi="Arial" w:cs="Arial"/>
+          <w:rFonts w:cs="Arial"/>
+          <w:sz w:val="22"/>
+          <w:szCs w:val="22"/>
+        </w:rPr>
+        <w:t xml:space="preserve"> files (.html and .</w:t>
+      </w:r>
+      <w:proofErr w:type="spellStart"/>
+      <w:r>
+        <w:rPr>
+          <w:rFonts w:cs="Arial"/>
+          <w:sz w:val="22"/>
+          <w:szCs w:val="22"/>
+        </w:rPr>
+        <w:t>js</w:t>
+      </w:r>
+      <w:proofErr w:type="spellEnd"/>
+      <w:r>
+        <w:rPr>
+          <w:rFonts w:cs="Arial"/>
+          <w:sz w:val="22"/>
+          <w:szCs w:val="22"/>
+        </w:rPr>
+        <w:t>)</w:t>
+      </w:r>
+      <w:r>
+        <w:rPr>
+          <w:rFonts w:cs="Arial"/>
           <w:sz w:val="22"/>
           <w:szCs w:val="22"/>
         </w:rPr>
@@ -1833,18 +1790,11 @@
       </w:r>
       <w:r>
         <w:rPr>
-          <w:rFonts w:ascii="Arial" w:hAnsi="Arial" w:cs="Arial"/>
+          <w:rFonts w:cs="Arial"/>
           <w:sz w:val="22"/>
           <w:szCs w:val="22"/>
         </w:rPr>
         <w:br/>
-      </w:r>
-      <w:r>
-        <w:rPr>
-          <w:rFonts w:ascii="Arial" w:hAnsi="Arial" w:cs="Arial"/>
-          <w:sz w:val="22"/>
-          <w:szCs w:val="22"/>
-        </w:rPr>
         <w:t>(Zip the files for you web pages and attach them to the post.)</w:t>
       </w:r>
     </w:p>
@@ -1857,14 +1807,14 @@
         </w:numPr>
         <w:spacing w:after="160" w:line="259" w:lineRule="auto"/>
         <w:rPr>
-          <w:rFonts w:ascii="Arial" w:hAnsi="Arial" w:cs="Arial"/>
-          <w:sz w:val="22"/>
-          <w:szCs w:val="22"/>
-        </w:rPr>
-      </w:pPr>
-      <w:r>
-        <w:rPr>
-          <w:rFonts w:ascii="Arial" w:hAnsi="Arial" w:cs="Arial"/>
+          <w:rFonts w:cs="Arial"/>
+          <w:sz w:val="22"/>
+          <w:szCs w:val="22"/>
+        </w:rPr>
+      </w:pPr>
+      <w:r>
+        <w:rPr>
+          <w:rFonts w:cs="Arial"/>
           <w:sz w:val="22"/>
           <w:szCs w:val="22"/>
         </w:rPr>
@@ -1872,28 +1822,12 @@
       </w:r>
       <w:r>
         <w:rPr>
-          <w:rFonts w:ascii="Arial" w:hAnsi="Arial" w:cs="Arial"/>
+          <w:rFonts w:cs="Arial"/>
           <w:sz w:val="22"/>
           <w:szCs w:val="22"/>
         </w:rPr>
         <w:br/>
-        <w:t>(</w:t>
-      </w:r>
-      <w:r>
-        <w:rPr>
-          <w:rFonts w:ascii="Arial" w:hAnsi="Arial" w:cs="Arial"/>
-          <w:sz w:val="22"/>
-          <w:szCs w:val="22"/>
-        </w:rPr>
-        <w:t xml:space="preserve">Review one of your lab partners’ web pages </w:t>
-      </w:r>
-      <w:r>
-        <w:rPr>
-          <w:rFonts w:ascii="Arial" w:hAnsi="Arial" w:cs="Arial"/>
-          <w:sz w:val="22"/>
-          <w:szCs w:val="22"/>
-        </w:rPr>
-        <w:t>using the Code Review Form provided.)</w:t>
+        <w:t>(Review one of your lab partners’ web pages using the Code Review Form provided.)</w:t>
       </w:r>
     </w:p>
     <w:p>
@@ -1914,17 +1848,13 @@
         <w:spacing w:after="160" w:line="259" w:lineRule="auto"/>
         <w:ind w:left="0"/>
         <w:rPr>
-          <w:rFonts w:ascii="Arial" w:hAnsi="Arial" w:cs="Arial"/>
-          <w:sz w:val="22"/>
-          <w:szCs w:val="22"/>
+          <w:rFonts w:asciiTheme="majorHAnsi" w:hAnsiTheme="majorHAnsi" w:cs="Arial"/>
           <w:u w:val="single"/>
         </w:rPr>
       </w:pPr>
       <w:r>
         <w:rPr>
-          <w:rFonts w:ascii="Arial" w:hAnsi="Arial" w:cs="Arial"/>
-          <w:sz w:val="22"/>
-          <w:szCs w:val="22"/>
+          <w:rFonts w:asciiTheme="majorHAnsi" w:hAnsiTheme="majorHAnsi" w:cs="Arial"/>
           <w:u w:val="single"/>
         </w:rPr>
         <w:t>Code Review</w:t>
@@ -1939,14 +1869,14 @@
         </w:numPr>
         <w:spacing w:after="160" w:line="259" w:lineRule="auto"/>
         <w:rPr>
-          <w:rFonts w:ascii="Arial" w:hAnsi="Arial" w:cs="Arial"/>
-          <w:sz w:val="22"/>
-          <w:szCs w:val="22"/>
-        </w:rPr>
-      </w:pPr>
-      <w:r>
-        <w:rPr>
-          <w:rFonts w:ascii="Arial" w:hAnsi="Arial" w:cs="Arial"/>
+          <w:rFonts w:cs="Arial"/>
+          <w:sz w:val="22"/>
+          <w:szCs w:val="22"/>
+        </w:rPr>
+      </w:pPr>
+      <w:r>
+        <w:rPr>
+          <w:rFonts w:cs="Arial"/>
           <w:sz w:val="22"/>
           <w:szCs w:val="22"/>
         </w:rPr>
@@ -1954,7 +1884,7 @@
       </w:r>
       <w:r>
         <w:rPr>
-          <w:rFonts w:ascii="Arial" w:hAnsi="Arial" w:cs="Arial"/>
+          <w:rFonts w:cs="Arial"/>
           <w:i/>
           <w:iCs/>
           <w:sz w:val="22"/>
@@ -1964,51 +1894,56 @@
       </w:r>
       <w:r>
         <w:rPr>
+          <w:rFonts w:cs="Arial"/>
+          <w:sz w:val="22"/>
+          <w:szCs w:val="22"/>
+        </w:rPr>
+        <w:t>.</w:t>
+      </w:r>
+      <w:r>
+        <w:rPr>
+          <w:rFonts w:cs="Arial"/>
+          <w:sz w:val="22"/>
+          <w:szCs w:val="22"/>
+        </w:rPr>
+        <w:br/>
+      </w:r>
+    </w:p>
+    <w:p>
+      <w:pPr>
+        <w:spacing w:after="160" w:line="259" w:lineRule="auto"/>
+        <w:rPr>
+          <w:rFonts w:cs="Arial"/>
+          <w:sz w:val="22"/>
+          <w:szCs w:val="22"/>
+        </w:rPr>
+      </w:pPr>
+      <w:r>
+        <w:rPr>
+          <w:rFonts w:asciiTheme="majorHAnsi" w:hAnsiTheme="majorHAnsi" w:cs="Arial"/>
+          <w:u w:val="single"/>
+        </w:rPr>
+        <w:t>Production Version</w:t>
+      </w:r>
+      <w:r>
+        <w:rPr>
           <w:rFonts w:ascii="Arial" w:hAnsi="Arial" w:cs="Arial"/>
           <w:sz w:val="22"/>
           <w:szCs w:val="22"/>
         </w:rPr>
-        <w:t>.</w:t>
-      </w:r>
-      <w:r>
-        <w:rPr>
-          <w:rFonts w:ascii="Arial" w:hAnsi="Arial" w:cs="Arial"/>
-          <w:sz w:val="22"/>
-          <w:szCs w:val="22"/>
-        </w:rPr>
         <w:br/>
       </w:r>
-    </w:p>
-    <w:p>
-      <w:pPr>
-        <w:spacing w:after="160" w:line="259" w:lineRule="auto"/>
-        <w:rPr>
-          <w:rFonts w:ascii="Arial" w:hAnsi="Arial" w:cs="Arial"/>
-          <w:sz w:val="22"/>
-          <w:szCs w:val="22"/>
-        </w:rPr>
-      </w:pPr>
-      <w:r>
-        <w:rPr>
-          <w:rFonts w:ascii="Arial" w:hAnsi="Arial" w:cs="Arial"/>
-          <w:sz w:val="22"/>
-          <w:szCs w:val="22"/>
-          <w:u w:val="single"/>
-        </w:rPr>
-        <w:t>Production Version</w:t>
-      </w:r>
-      <w:r>
-        <w:rPr>
-          <w:rFonts w:ascii="Arial" w:hAnsi="Arial" w:cs="Arial"/>
-          <w:sz w:val="22"/>
-          <w:szCs w:val="22"/>
-        </w:rPr>
-        <w:br/>
+      <w:r>
+        <w:rPr>
+          <w:rFonts w:cs="Arial"/>
+          <w:sz w:val="22"/>
+          <w:szCs w:val="22"/>
+        </w:rPr>
         <w:t xml:space="preserve">Based on the review and helpful advice from your lab partner, you may revise your web page. On the code review from your lab partner, complete the “Production” column to show what you revised. Upload the following to the </w:t>
       </w:r>
       <w:r>
         <w:rPr>
-          <w:rFonts w:ascii="Arial" w:hAnsi="Arial" w:cs="Arial"/>
+          <w:rFonts w:cs="Arial"/>
           <w:i/>
           <w:sz w:val="22"/>
           <w:szCs w:val="22"/>
@@ -2017,19 +1952,11 @@
       </w:r>
       <w:r>
         <w:rPr>
-          <w:rFonts w:ascii="Arial" w:hAnsi="Arial" w:cs="Arial"/>
-          <w:sz w:val="22"/>
-          <w:szCs w:val="22"/>
-        </w:rPr>
-        <w:t xml:space="preserve"> assignment</w:t>
-      </w:r>
-      <w:r>
-        <w:rPr>
-          <w:rFonts w:ascii="Arial" w:hAnsi="Arial" w:cs="Arial"/>
-          <w:sz w:val="22"/>
-          <w:szCs w:val="22"/>
-        </w:rPr>
-        <w:t>:</w:t>
+          <w:rFonts w:cs="Arial"/>
+          <w:sz w:val="22"/>
+          <w:szCs w:val="22"/>
+        </w:rPr>
+        <w:t xml:space="preserve"> assignment:</w:t>
       </w:r>
     </w:p>
     <w:p>
@@ -2041,18 +1968,52 @@
         </w:numPr>
         <w:spacing w:after="160" w:line="259" w:lineRule="auto"/>
         <w:rPr>
-          <w:rFonts w:ascii="Arial" w:hAnsi="Arial" w:cs="Arial"/>
-          <w:sz w:val="22"/>
-          <w:szCs w:val="22"/>
-        </w:rPr>
-      </w:pPr>
-      <w:r>
-        <w:rPr>
-          <w:rFonts w:ascii="Arial" w:hAnsi="Arial" w:cs="Arial"/>
-          <w:sz w:val="22"/>
-          <w:szCs w:val="22"/>
-        </w:rPr>
-        <w:t>The Word document containing all the code you ran for part 1.</w:t>
+          <w:rFonts w:cs="Arial"/>
+          <w:sz w:val="22"/>
+          <w:szCs w:val="22"/>
+        </w:rPr>
+      </w:pPr>
+      <w:r>
+        <w:rPr>
+          <w:rFonts w:cs="Arial"/>
+          <w:sz w:val="22"/>
+          <w:szCs w:val="22"/>
+        </w:rPr>
+        <w:t>The</w:t>
+      </w:r>
+      <w:r>
+        <w:rPr>
+          <w:rFonts w:cs="Arial"/>
+          <w:sz w:val="22"/>
+          <w:szCs w:val="22"/>
+        </w:rPr>
+        <w:t xml:space="preserve"> .html and .</w:t>
+      </w:r>
+      <w:proofErr w:type="spellStart"/>
+      <w:r>
+        <w:rPr>
+          <w:rFonts w:cs="Arial"/>
+          <w:sz w:val="22"/>
+          <w:szCs w:val="22"/>
+        </w:rPr>
+        <w:t>js</w:t>
+      </w:r>
+      <w:proofErr w:type="spellEnd"/>
+      <w:r>
+        <w:rPr>
+          <w:rFonts w:cs="Arial"/>
+          <w:sz w:val="22"/>
+          <w:szCs w:val="22"/>
+        </w:rPr>
+        <w:t xml:space="preserve"> files for</w:t>
+      </w:r>
+      <w:r>
+        <w:rPr>
+          <w:rFonts w:cs="Arial"/>
+          <w:sz w:val="22"/>
+          <w:szCs w:val="22"/>
+        </w:rPr>
+        <w:t xml:space="preserve"> part 1.</w:t>
       </w:r>
     </w:p>
     <w:p>
@@ -2064,31 +2025,48 @@
         </w:numPr>
         <w:spacing w:after="160" w:line="259" w:lineRule="auto"/>
         <w:rPr>
-          <w:rFonts w:ascii="Arial" w:hAnsi="Arial" w:cs="Arial"/>
-          <w:sz w:val="22"/>
-          <w:szCs w:val="22"/>
-        </w:rPr>
-      </w:pPr>
-      <w:r>
-        <w:rPr>
-          <w:rFonts w:ascii="Arial" w:hAnsi="Arial" w:cs="Arial"/>
-          <w:sz w:val="22"/>
-          <w:szCs w:val="22"/>
-        </w:rPr>
-        <w:lastRenderedPageBreak/>
-        <w:t xml:space="preserve">The </w:t>
-      </w:r>
-      <w:r>
-        <w:rPr>
-          <w:rFonts w:ascii="Arial" w:hAnsi="Arial" w:cs="Arial"/>
-          <w:sz w:val="22"/>
-          <w:szCs w:val="22"/>
-        </w:rPr>
-        <w:t>web pages</w:t>
-      </w:r>
-      <w:r>
-        <w:rPr>
-          <w:rFonts w:ascii="Arial" w:hAnsi="Arial" w:cs="Arial"/>
+          <w:rFonts w:cs="Arial"/>
+          <w:sz w:val="22"/>
+          <w:szCs w:val="22"/>
+        </w:rPr>
+      </w:pPr>
+      <w:r>
+        <w:rPr>
+          <w:rFonts w:cs="Arial"/>
+          <w:sz w:val="22"/>
+          <w:szCs w:val="22"/>
+        </w:rPr>
+        <w:t>The web page</w:t>
+      </w:r>
+      <w:r>
+        <w:rPr>
+          <w:rFonts w:cs="Arial"/>
+          <w:sz w:val="22"/>
+          <w:szCs w:val="22"/>
+        </w:rPr>
+        <w:t xml:space="preserve"> files (.html and .</w:t>
+      </w:r>
+      <w:proofErr w:type="spellStart"/>
+      <w:r>
+        <w:rPr>
+          <w:rFonts w:cs="Arial"/>
+          <w:sz w:val="22"/>
+          <w:szCs w:val="22"/>
+        </w:rPr>
+        <w:t>js</w:t>
+      </w:r>
+      <w:proofErr w:type="spellEnd"/>
+      <w:r>
+        <w:rPr>
+          <w:rFonts w:cs="Arial"/>
+          <w:sz w:val="22"/>
+          <w:szCs w:val="22"/>
+        </w:rPr>
+        <w:t>)</w:t>
+      </w:r>
+      <w:r>
+        <w:rPr>
+          <w:rFonts w:cs="Arial"/>
           <w:sz w:val="22"/>
           <w:szCs w:val="22"/>
         </w:rPr>
@@ -2104,69 +2082,63 @@
         </w:numPr>
         <w:spacing w:after="160" w:line="259" w:lineRule="auto"/>
         <w:rPr>
+          <w:rFonts w:cs="Arial"/>
+          <w:sz w:val="22"/>
+          <w:szCs w:val="22"/>
+        </w:rPr>
+      </w:pPr>
+      <w:r>
+        <w:rPr>
+          <w:rFonts w:cs="Arial"/>
+          <w:sz w:val="22"/>
+          <w:szCs w:val="22"/>
+        </w:rPr>
+        <w:t xml:space="preserve">The code review </w:t>
+      </w:r>
+      <w:r>
+        <w:rPr>
+          <w:rFonts w:cs="Arial"/>
+          <w:sz w:val="22"/>
+          <w:szCs w:val="22"/>
+          <w:u w:val="single"/>
+        </w:rPr>
+        <w:t>from</w:t>
+      </w:r>
+      <w:r>
+        <w:rPr>
+          <w:rFonts w:cs="Arial"/>
+          <w:sz w:val="22"/>
+          <w:szCs w:val="22"/>
+        </w:rPr>
+        <w:t xml:space="preserve"> your lab partner with the </w:t>
+      </w:r>
+      <w:r>
+        <w:rPr>
+          <w:rFonts w:cs="Arial"/>
+          <w:sz w:val="22"/>
+          <w:szCs w:val="22"/>
+          <w:u w:val="single"/>
+        </w:rPr>
+        <w:t>“Prod” column filled in by you</w:t>
+      </w:r>
+      <w:r>
+        <w:rPr>
+          <w:rFonts w:cs="Arial"/>
+          <w:sz w:val="22"/>
+          <w:szCs w:val="22"/>
+        </w:rPr>
+        <w:t>.</w:t>
+      </w:r>
+    </w:p>
+    <w:p>
+      <w:pPr>
+        <w:spacing w:after="160" w:line="259" w:lineRule="auto"/>
+        <w:rPr>
           <w:rFonts w:ascii="Arial" w:hAnsi="Arial" w:cs="Arial"/>
           <w:sz w:val="22"/>
           <w:szCs w:val="22"/>
         </w:rPr>
       </w:pPr>
-      <w:r>
-        <w:rPr>
-          <w:rFonts w:ascii="Arial" w:hAnsi="Arial" w:cs="Arial"/>
-          <w:sz w:val="22"/>
-          <w:szCs w:val="22"/>
-        </w:rPr>
-        <w:t xml:space="preserve">The code review </w:t>
-      </w:r>
-      <w:r>
-        <w:rPr>
-          <w:rFonts w:ascii="Arial" w:hAnsi="Arial" w:cs="Arial"/>
-          <w:sz w:val="22"/>
-          <w:szCs w:val="22"/>
-          <w:u w:val="single"/>
-        </w:rPr>
-        <w:t>from</w:t>
-      </w:r>
-      <w:r>
-        <w:rPr>
-          <w:rFonts w:ascii="Arial" w:hAnsi="Arial" w:cs="Arial"/>
-          <w:sz w:val="22"/>
-          <w:szCs w:val="22"/>
-        </w:rPr>
-        <w:t xml:space="preserve"> </w:t>
-      </w:r>
-      <w:r>
-        <w:rPr>
-          <w:rFonts w:ascii="Arial" w:hAnsi="Arial" w:cs="Arial"/>
-          <w:sz w:val="22"/>
-          <w:szCs w:val="22"/>
-        </w:rPr>
-        <w:t xml:space="preserve">your lab partner </w:t>
-      </w:r>
-      <w:r>
-        <w:rPr>
-          <w:rFonts w:ascii="Arial" w:hAnsi="Arial" w:cs="Arial"/>
-          <w:sz w:val="22"/>
-          <w:szCs w:val="22"/>
-        </w:rPr>
-        <w:t xml:space="preserve">with the </w:t>
-      </w:r>
-      <w:r>
-        <w:rPr>
-          <w:rFonts w:ascii="Arial" w:hAnsi="Arial" w:cs="Arial"/>
-          <w:sz w:val="22"/>
-          <w:szCs w:val="22"/>
-          <w:u w:val="single"/>
-        </w:rPr>
-        <w:t>“Prod” column filled in by you</w:t>
-      </w:r>
-      <w:r>
-        <w:rPr>
-          <w:rFonts w:ascii="Arial" w:hAnsi="Arial" w:cs="Arial"/>
-          <w:sz w:val="22"/>
-          <w:szCs w:val="22"/>
-        </w:rPr>
-        <w:t>.</w:t>
-      </w:r>
     </w:p>
     <w:sectPr>
       <w:type w:val="continuous"/>
@@ -2179,7 +2151,7 @@
 </file>
 
 <file path=word/endnotes.xml><?xml version="1.0" encoding="utf-8"?>
-<w:endnotes xmlns:wpc="http://schemas.microsoft.com/office/word/2010/wordprocessingCanvas" xmlns:cx="http://schemas.microsoft.com/office/drawing/2014/chartex" xmlns:cx1="http://schemas.microsoft.com/office/drawing/2015/9/8/chartex" xmlns:cx2="http://schemas.microsoft.com/office/drawing/2015/10/21/chartex" xmlns:cx3="http://schemas.microsoft.com/office/drawing/2016/5/9/chartex" xmlns:cx4="http://schemas.microsoft.com/office/drawing/2016/5/10/chartex" xmlns:cx5="http://schemas.microsoft.com/office/drawing/2016/5/11/chartex" xmlns:cx6="http://schemas.microsoft.com/office/drawing/2016/5/12/chartex" xmlns:cx7="http://schemas.microsoft.com/office/drawing/2016/5/13/chartex" xmlns:cx8="http://schemas.microsoft.com/office/drawing/2016/5/14/chartex" xmlns:mc="http://schemas.openxmlformats.org/markup-compatibility/2006" xmlns:aink="http://schemas.microsoft.com/office/drawing/2016/ink" xmlns:am3d="http://schemas.microsoft.com/office/drawing/2017/model3d" xmlns:o="urn:schemas-microsoft-com:office:office" xmlns:r="http://schemas.openxmlformats.org/officeDocument/2006/relationships" xmlns:m="http://schemas.openxmlformats.org/officeDocument/2006/math" xmlns:v="urn:schemas-microsoft-com:vml" xmlns:wp14="http://schemas.microsoft.com/office/word/2010/wordprocessingDrawing" xmlns:wp="http://schemas.openxmlformats.org/drawingml/2006/wordprocessingDrawing" xmlns:w10="urn:schemas-microsoft-com:office:word" xmlns:w="http://schemas.openxmlformats.org/wordprocessingml/2006/main" xmlns:w14="http://schemas.microsoft.com/office/word/2010/wordml" xmlns:w15="http://schemas.microsoft.com/office/word/2012/wordml" xmlns:w16cex="http://schemas.microsoft.com/office/word/2018/wordml/cex" xmlns:w16cid="http://schemas.microsoft.com/office/word/2016/wordml/cid" xmlns:w16="http://schemas.microsoft.com/office/word/2018/wordml" xmlns:w16sdtdh="http://schemas.microsoft.com/office/word/2020/wordml/sdtdatahash" xmlns:w16se="http://schemas.microsoft.com/office/word/2015/wordml/symex" xmlns:wpg="http://schemas.microsoft.com/office/word/2010/wordprocessingGroup" xmlns:wpi="http://schemas.microsoft.com/office/word/2010/wordprocessingInk" xmlns:wne="http://schemas.microsoft.com/office/word/2006/wordml" xmlns:wps="http://schemas.microsoft.com/office/word/2010/wordprocessingShape" mc:Ignorable="w14 w15 w16se w16cid w16 w16cex w16sdtdh wp14">
+<w:endnotes xmlns:wpc="http://schemas.microsoft.com/office/word/2010/wordprocessingCanvas" xmlns:cx="http://schemas.microsoft.com/office/drawing/2014/chartex" xmlns:cx1="http://schemas.microsoft.com/office/drawing/2015/9/8/chartex" xmlns:cx2="http://schemas.microsoft.com/office/drawing/2015/10/21/chartex" xmlns:cx3="http://schemas.microsoft.com/office/drawing/2016/5/9/chartex" xmlns:cx4="http://schemas.microsoft.com/office/drawing/2016/5/10/chartex" xmlns:cx5="http://schemas.microsoft.com/office/drawing/2016/5/11/chartex" xmlns:cx6="http://schemas.microsoft.com/office/drawing/2016/5/12/chartex" xmlns:cx7="http://schemas.microsoft.com/office/drawing/2016/5/13/chartex" xmlns:cx8="http://schemas.microsoft.com/office/drawing/2016/5/14/chartex" xmlns:mc="http://schemas.openxmlformats.org/markup-compatibility/2006" xmlns:aink="http://schemas.microsoft.com/office/drawing/2016/ink" xmlns:am3d="http://schemas.microsoft.com/office/drawing/2017/model3d" xmlns:o="urn:schemas-microsoft-com:office:office" xmlns:r="http://schemas.openxmlformats.org/officeDocument/2006/relationships" xmlns:m="http://schemas.openxmlformats.org/officeDocument/2006/math" xmlns:v="urn:schemas-microsoft-com:vml" xmlns:wp14="http://schemas.microsoft.com/office/word/2010/wordprocessingDrawing" xmlns:wp="http://schemas.openxmlformats.org/drawingml/2006/wordprocessingDrawing" xmlns:w10="urn:schemas-microsoft-com:office:word" xmlns:w="http://schemas.openxmlformats.org/wordprocessingml/2006/main" xmlns:w14="http://schemas.microsoft.com/office/word/2010/wordml" xmlns:w15="http://schemas.microsoft.com/office/word/2012/wordml" xmlns:w16cid="http://schemas.microsoft.com/office/word/2016/wordml/cid" xmlns:w16se="http://schemas.microsoft.com/office/word/2015/wordml/symex" xmlns:wpg="http://schemas.microsoft.com/office/word/2010/wordprocessingGroup" xmlns:wpi="http://schemas.microsoft.com/office/word/2010/wordprocessingInk" xmlns:wne="http://schemas.microsoft.com/office/word/2006/wordml" xmlns:wps="http://schemas.microsoft.com/office/word/2010/wordprocessingShape" mc:Ignorable="w14 w15 w16se w16cid wp14">
   <w:endnote w:type="separator" w:id="-1">
     <w:p>
       <w:r>
@@ -2198,7 +2170,17 @@
 </file>
 
 <file path=word/footer1.xml><?xml version="1.0" encoding="utf-8"?>
-<w:ftr xmlns:wpc="http://schemas.microsoft.com/office/word/2010/wordprocessingCanvas" xmlns:cx="http://schemas.microsoft.com/office/drawing/2014/chartex" xmlns:cx1="http://schemas.microsoft.com/office/drawing/2015/9/8/chartex" xmlns:cx2="http://schemas.microsoft.com/office/drawing/2015/10/21/chartex" xmlns:cx3="http://schemas.microsoft.com/office/drawing/2016/5/9/chartex" xmlns:cx4="http://schemas.microsoft.com/office/drawing/2016/5/10/chartex" xmlns:cx5="http://schemas.microsoft.com/office/drawing/2016/5/11/chartex" xmlns:cx6="http://schemas.microsoft.com/office/drawing/2016/5/12/chartex" xmlns:cx7="http://schemas.microsoft.com/office/drawing/2016/5/13/chartex" xmlns:cx8="http://schemas.microsoft.com/office/drawing/2016/5/14/chartex" xmlns:mc="http://schemas.openxmlformats.org/markup-compatibility/2006" xmlns:aink="http://schemas.microsoft.com/office/drawing/2016/ink" xmlns:am3d="http://schemas.microsoft.com/office/drawing/2017/model3d" xmlns:o="urn:schemas-microsoft-com:office:office" xmlns:r="http://schemas.openxmlformats.org/officeDocument/2006/relationships" xmlns:m="http://schemas.openxmlformats.org/officeDocument/2006/math" xmlns:v="urn:schemas-microsoft-com:vml" xmlns:wp14="http://schemas.microsoft.com/office/word/2010/wordprocessingDrawing" xmlns:wp="http://schemas.openxmlformats.org/drawingml/2006/wordprocessingDrawing" xmlns:w10="urn:schemas-microsoft-com:office:word" xmlns:w="http://schemas.openxmlformats.org/wordprocessingml/2006/main" xmlns:w14="http://schemas.microsoft.com/office/word/2010/wordml" xmlns:w15="http://schemas.microsoft.com/office/word/2012/wordml" xmlns:w16cex="http://schemas.microsoft.com/office/word/2018/wordml/cex" xmlns:w16cid="http://schemas.microsoft.com/office/word/2016/wordml/cid" xmlns:w16="http://schemas.microsoft.com/office/word/2018/wordml" xmlns:w16sdtdh="http://schemas.microsoft.com/office/word/2020/wordml/sdtdatahash" xmlns:w16se="http://schemas.microsoft.com/office/word/2015/wordml/symex" xmlns:wpg="http://schemas.microsoft.com/office/word/2010/wordprocessingGroup" xmlns:wpi="http://schemas.microsoft.com/office/word/2010/wordprocessingInk" xmlns:wne="http://schemas.microsoft.com/office/word/2006/wordml" xmlns:wps="http://schemas.microsoft.com/office/word/2010/wordprocessingShape" mc:Ignorable="w14 w15 w16se w16cid w16 w16cex w16sdtdh wp14">
+<w:ftr xmlns:wpc="http://schemas.microsoft.com/office/word/2010/wordprocessingCanvas" xmlns:cx="http://schemas.microsoft.com/office/drawing/2014/chartex" xmlns:cx1="http://schemas.microsoft.com/office/drawing/2015/9/8/chartex" xmlns:cx2="http://schemas.microsoft.com/office/drawing/2015/10/21/chartex" xmlns:cx3="http://schemas.microsoft.com/office/drawing/2016/5/9/chartex" xmlns:cx4="http://schemas.microsoft.com/office/drawing/2016/5/10/chartex" xmlns:cx5="http://schemas.microsoft.com/office/drawing/2016/5/11/chartex" xmlns:cx6="http://schemas.microsoft.com/office/drawing/2016/5/12/chartex" xmlns:cx7="http://schemas.microsoft.com/office/drawing/2016/5/13/chartex" xmlns:cx8="http://schemas.microsoft.com/office/drawing/2016/5/14/chartex" xmlns:mc="http://schemas.openxmlformats.org/markup-compatibility/2006" xmlns:aink="http://schemas.microsoft.com/office/drawing/2016/ink" xmlns:am3d="http://schemas.microsoft.com/office/drawing/2017/model3d" xmlns:o="urn:schemas-microsoft-com:office:office" xmlns:r="http://schemas.openxmlformats.org/officeDocument/2006/relationships" xmlns:m="http://schemas.openxmlformats.org/officeDocument/2006/math" xmlns:v="urn:schemas-microsoft-com:vml" xmlns:wp14="http://schemas.microsoft.com/office/word/2010/wordprocessingDrawing" xmlns:wp="http://schemas.openxmlformats.org/drawingml/2006/wordprocessingDrawing" xmlns:w10="urn:schemas-microsoft-com:office:word" xmlns:w="http://schemas.openxmlformats.org/wordprocessingml/2006/main" xmlns:w14="http://schemas.microsoft.com/office/word/2010/wordml" xmlns:w15="http://schemas.microsoft.com/office/word/2012/wordml" xmlns:w16cid="http://schemas.microsoft.com/office/word/2016/wordml/cid" xmlns:w16se="http://schemas.microsoft.com/office/word/2015/wordml/symex" xmlns:wpg="http://schemas.microsoft.com/office/word/2010/wordprocessingGroup" xmlns:wpi="http://schemas.microsoft.com/office/word/2010/wordprocessingInk" xmlns:wne="http://schemas.microsoft.com/office/word/2006/wordml" xmlns:wps="http://schemas.microsoft.com/office/word/2010/wordprocessingShape" mc:Ignorable="w14 w15 w16se w16cid wp14">
+  <w:p>
+    <w:pPr>
+      <w:pStyle w:val="Footer"/>
+    </w:pPr>
+  </w:p>
+</w:ftr>
+</file>
+
+<file path=word/footer2.xml><?xml version="1.0" encoding="utf-8"?>
+<w:ftr xmlns:wpc="http://schemas.microsoft.com/office/word/2010/wordprocessingCanvas" xmlns:cx="http://schemas.microsoft.com/office/drawing/2014/chartex" xmlns:cx1="http://schemas.microsoft.com/office/drawing/2015/9/8/chartex" xmlns:cx2="http://schemas.microsoft.com/office/drawing/2015/10/21/chartex" xmlns:cx3="http://schemas.microsoft.com/office/drawing/2016/5/9/chartex" xmlns:cx4="http://schemas.microsoft.com/office/drawing/2016/5/10/chartex" xmlns:cx5="http://schemas.microsoft.com/office/drawing/2016/5/11/chartex" xmlns:cx6="http://schemas.microsoft.com/office/drawing/2016/5/12/chartex" xmlns:cx7="http://schemas.microsoft.com/office/drawing/2016/5/13/chartex" xmlns:cx8="http://schemas.microsoft.com/office/drawing/2016/5/14/chartex" xmlns:mc="http://schemas.openxmlformats.org/markup-compatibility/2006" xmlns:aink="http://schemas.microsoft.com/office/drawing/2016/ink" xmlns:am3d="http://schemas.microsoft.com/office/drawing/2017/model3d" xmlns:o="urn:schemas-microsoft-com:office:office" xmlns:r="http://schemas.openxmlformats.org/officeDocument/2006/relationships" xmlns:m="http://schemas.openxmlformats.org/officeDocument/2006/math" xmlns:v="urn:schemas-microsoft-com:vml" xmlns:wp14="http://schemas.microsoft.com/office/word/2010/wordprocessingDrawing" xmlns:wp="http://schemas.openxmlformats.org/drawingml/2006/wordprocessingDrawing" xmlns:w10="urn:schemas-microsoft-com:office:word" xmlns:w="http://schemas.openxmlformats.org/wordprocessingml/2006/main" xmlns:w14="http://schemas.microsoft.com/office/word/2010/wordml" xmlns:w15="http://schemas.microsoft.com/office/word/2012/wordml" xmlns:w16cid="http://schemas.microsoft.com/office/word/2016/wordml/cid" xmlns:w16se="http://schemas.microsoft.com/office/word/2015/wordml/symex" xmlns:wpg="http://schemas.microsoft.com/office/word/2010/wordprocessingGroup" xmlns:wpi="http://schemas.microsoft.com/office/word/2010/wordprocessingInk" xmlns:wne="http://schemas.microsoft.com/office/word/2006/wordml" xmlns:wps="http://schemas.microsoft.com/office/word/2010/wordprocessingShape" mc:Ignorable="w14 w15 w16se w16cid wp14">
   <w:p>
     <w:pPr>
       <w:pStyle w:val="Footer"/>
@@ -2207,14 +2189,35 @@
       <w:t>Written by Brian Bird, Lane Community College, spring 2020</w:t>
     </w:r>
     <w:r>
-      <w:t>, updated spring 2022.</w:t>
+      <w:t xml:space="preserve">, updated spring </w:t>
+    </w:r>
+    <w:r>
+      <w:t>202</w:t>
+    </w:r>
+    <w:r>
+      <w:t>3</w:t>
+    </w:r>
+    <w:bookmarkStart w:id="0" w:name="_GoBack"/>
+    <w:bookmarkEnd w:id="0"/>
+    <w:r>
+      <w:t>.</w:t>
     </w:r>
   </w:p>
 </w:ftr>
 </file>
 
+<file path=word/footer3.xml><?xml version="1.0" encoding="utf-8"?>
+<w:ftr xmlns:wpc="http://schemas.microsoft.com/office/word/2010/wordprocessingCanvas" xmlns:cx="http://schemas.microsoft.com/office/drawing/2014/chartex" xmlns:cx1="http://schemas.microsoft.com/office/drawing/2015/9/8/chartex" xmlns:cx2="http://schemas.microsoft.com/office/drawing/2015/10/21/chartex" xmlns:cx3="http://schemas.microsoft.com/office/drawing/2016/5/9/chartex" xmlns:cx4="http://schemas.microsoft.com/office/drawing/2016/5/10/chartex" xmlns:cx5="http://schemas.microsoft.com/office/drawing/2016/5/11/chartex" xmlns:cx6="http://schemas.microsoft.com/office/drawing/2016/5/12/chartex" xmlns:cx7="http://schemas.microsoft.com/office/drawing/2016/5/13/chartex" xmlns:cx8="http://schemas.microsoft.com/office/drawing/2016/5/14/chartex" xmlns:mc="http://schemas.openxmlformats.org/markup-compatibility/2006" xmlns:aink="http://schemas.microsoft.com/office/drawing/2016/ink" xmlns:am3d="http://schemas.microsoft.com/office/drawing/2017/model3d" xmlns:o="urn:schemas-microsoft-com:office:office" xmlns:r="http://schemas.openxmlformats.org/officeDocument/2006/relationships" xmlns:m="http://schemas.openxmlformats.org/officeDocument/2006/math" xmlns:v="urn:schemas-microsoft-com:vml" xmlns:wp14="http://schemas.microsoft.com/office/word/2010/wordprocessingDrawing" xmlns:wp="http://schemas.openxmlformats.org/drawingml/2006/wordprocessingDrawing" xmlns:w10="urn:schemas-microsoft-com:office:word" xmlns:w="http://schemas.openxmlformats.org/wordprocessingml/2006/main" xmlns:w14="http://schemas.microsoft.com/office/word/2010/wordml" xmlns:w15="http://schemas.microsoft.com/office/word/2012/wordml" xmlns:w16cid="http://schemas.microsoft.com/office/word/2016/wordml/cid" xmlns:w16se="http://schemas.microsoft.com/office/word/2015/wordml/symex" xmlns:wpg="http://schemas.microsoft.com/office/word/2010/wordprocessingGroup" xmlns:wpi="http://schemas.microsoft.com/office/word/2010/wordprocessingInk" xmlns:wne="http://schemas.microsoft.com/office/word/2006/wordml" xmlns:wps="http://schemas.microsoft.com/office/word/2010/wordprocessingShape" mc:Ignorable="w14 w15 w16se w16cid wp14">
+  <w:p>
+    <w:pPr>
+      <w:pStyle w:val="Footer"/>
+    </w:pPr>
+  </w:p>
+</w:ftr>
+</file>
+
 <file path=word/footnotes.xml><?xml version="1.0" encoding="utf-8"?>
-<w:footnotes xmlns:wpc="http://schemas.microsoft.com/office/word/2010/wordprocessingCanvas" xmlns:cx="http://schemas.microsoft.com/office/drawing/2014/chartex" xmlns:cx1="http://schemas.microsoft.com/office/drawing/2015/9/8/chartex" xmlns:cx2="http://schemas.microsoft.com/office/drawing/2015/10/21/chartex" xmlns:cx3="http://schemas.microsoft.com/office/drawing/2016/5/9/chartex" xmlns:cx4="http://schemas.microsoft.com/office/drawing/2016/5/10/chartex" xmlns:cx5="http://schemas.microsoft.com/office/drawing/2016/5/11/chartex" xmlns:cx6="http://schemas.microsoft.com/office/drawing/2016/5/12/chartex" xmlns:cx7="http://schemas.microsoft.com/office/drawing/2016/5/13/chartex" xmlns:cx8="http://schemas.microsoft.com/office/drawing/2016/5/14/chartex" xmlns:mc="http://schemas.openxmlformats.org/markup-compatibility/2006" xmlns:aink="http://schemas.microsoft.com/office/drawing/2016/ink" xmlns:am3d="http://schemas.microsoft.com/office/drawing/2017/model3d" xmlns:o="urn:schemas-microsoft-com:office:office" xmlns:r="http://schemas.openxmlformats.org/officeDocument/2006/relationships" xmlns:m="http://schemas.openxmlformats.org/officeDocument/2006/math" xmlns:v="urn:schemas-microsoft-com:vml" xmlns:wp14="http://schemas.microsoft.com/office/word/2010/wordprocessingDrawing" xmlns:wp="http://schemas.openxmlformats.org/drawingml/2006/wordprocessingDrawing" xmlns:w10="urn:schemas-microsoft-com:office:word" xmlns:w="http://schemas.openxmlformats.org/wordprocessingml/2006/main" xmlns:w14="http://schemas.microsoft.com/office/word/2010/wordml" xmlns:w15="http://schemas.microsoft.com/office/word/2012/wordml" xmlns:w16cex="http://schemas.microsoft.com/office/word/2018/wordml/cex" xmlns:w16cid="http://schemas.microsoft.com/office/word/2016/wordml/cid" xmlns:w16="http://schemas.microsoft.com/office/word/2018/wordml" xmlns:w16sdtdh="http://schemas.microsoft.com/office/word/2020/wordml/sdtdatahash" xmlns:w16se="http://schemas.microsoft.com/office/word/2015/wordml/symex" xmlns:wpg="http://schemas.microsoft.com/office/word/2010/wordprocessingGroup" xmlns:wpi="http://schemas.microsoft.com/office/word/2010/wordprocessingInk" xmlns:wne="http://schemas.microsoft.com/office/word/2006/wordml" xmlns:wps="http://schemas.microsoft.com/office/word/2010/wordprocessingShape" mc:Ignorable="w14 w15 w16se w16cid w16 w16cex w16sdtdh wp14">
+<w:footnotes xmlns:wpc="http://schemas.microsoft.com/office/word/2010/wordprocessingCanvas" xmlns:cx="http://schemas.microsoft.com/office/drawing/2014/chartex" xmlns:cx1="http://schemas.microsoft.com/office/drawing/2015/9/8/chartex" xmlns:cx2="http://schemas.microsoft.com/office/drawing/2015/10/21/chartex" xmlns:cx3="http://schemas.microsoft.com/office/drawing/2016/5/9/chartex" xmlns:cx4="http://schemas.microsoft.com/office/drawing/2016/5/10/chartex" xmlns:cx5="http://schemas.microsoft.com/office/drawing/2016/5/11/chartex" xmlns:cx6="http://schemas.microsoft.com/office/drawing/2016/5/12/chartex" xmlns:cx7="http://schemas.microsoft.com/office/drawing/2016/5/13/chartex" xmlns:cx8="http://schemas.microsoft.com/office/drawing/2016/5/14/chartex" xmlns:mc="http://schemas.openxmlformats.org/markup-compatibility/2006" xmlns:aink="http://schemas.microsoft.com/office/drawing/2016/ink" xmlns:am3d="http://schemas.microsoft.com/office/drawing/2017/model3d" xmlns:o="urn:schemas-microsoft-com:office:office" xmlns:r="http://schemas.openxmlformats.org/officeDocument/2006/relationships" xmlns:m="http://schemas.openxmlformats.org/officeDocument/2006/math" xmlns:v="urn:schemas-microsoft-com:vml" xmlns:wp14="http://schemas.microsoft.com/office/word/2010/wordprocessingDrawing" xmlns:wp="http://schemas.openxmlformats.org/drawingml/2006/wordprocessingDrawing" xmlns:w10="urn:schemas-microsoft-com:office:word" xmlns:w="http://schemas.openxmlformats.org/wordprocessingml/2006/main" xmlns:w14="http://schemas.microsoft.com/office/word/2010/wordml" xmlns:w15="http://schemas.microsoft.com/office/word/2012/wordml" xmlns:w16cid="http://schemas.microsoft.com/office/word/2016/wordml/cid" xmlns:w16se="http://schemas.microsoft.com/office/word/2015/wordml/symex" xmlns:wpg="http://schemas.microsoft.com/office/word/2010/wordprocessingGroup" xmlns:wpi="http://schemas.microsoft.com/office/word/2010/wordprocessingInk" xmlns:wne="http://schemas.microsoft.com/office/word/2006/wordml" xmlns:wps="http://schemas.microsoft.com/office/word/2010/wordprocessingShape" mc:Ignorable="w14 w15 w16se w16cid wp14">
   <w:footnote w:type="separator" w:id="-1">
     <w:p>
       <w:r>
@@ -2233,7 +2236,17 @@
 </file>
 
 <file path=word/header1.xml><?xml version="1.0" encoding="utf-8"?>
-<w:hdr xmlns:wpc="http://schemas.microsoft.com/office/word/2010/wordprocessingCanvas" xmlns:cx="http://schemas.microsoft.com/office/drawing/2014/chartex" xmlns:cx1="http://schemas.microsoft.com/office/drawing/2015/9/8/chartex" xmlns:cx2="http://schemas.microsoft.com/office/drawing/2015/10/21/chartex" xmlns:cx3="http://schemas.microsoft.com/office/drawing/2016/5/9/chartex" xmlns:cx4="http://schemas.microsoft.com/office/drawing/2016/5/10/chartex" xmlns:cx5="http://schemas.microsoft.com/office/drawing/2016/5/11/chartex" xmlns:cx6="http://schemas.microsoft.com/office/drawing/2016/5/12/chartex" xmlns:cx7="http://schemas.microsoft.com/office/drawing/2016/5/13/chartex" xmlns:cx8="http://schemas.microsoft.com/office/drawing/2016/5/14/chartex" xmlns:mc="http://schemas.openxmlformats.org/markup-compatibility/2006" xmlns:aink="http://schemas.microsoft.com/office/drawing/2016/ink" xmlns:am3d="http://schemas.microsoft.com/office/drawing/2017/model3d" xmlns:o="urn:schemas-microsoft-com:office:office" xmlns:r="http://schemas.openxmlformats.org/officeDocument/2006/relationships" xmlns:m="http://schemas.openxmlformats.org/officeDocument/2006/math" xmlns:v="urn:schemas-microsoft-com:vml" xmlns:wp14="http://schemas.microsoft.com/office/word/2010/wordprocessingDrawing" xmlns:wp="http://schemas.openxmlformats.org/drawingml/2006/wordprocessingDrawing" xmlns:w10="urn:schemas-microsoft-com:office:word" xmlns:w="http://schemas.openxmlformats.org/wordprocessingml/2006/main" xmlns:w14="http://schemas.microsoft.com/office/word/2010/wordml" xmlns:w15="http://schemas.microsoft.com/office/word/2012/wordml" xmlns:w16cex="http://schemas.microsoft.com/office/word/2018/wordml/cex" xmlns:w16cid="http://schemas.microsoft.com/office/word/2016/wordml/cid" xmlns:w16="http://schemas.microsoft.com/office/word/2018/wordml" xmlns:w16sdtdh="http://schemas.microsoft.com/office/word/2020/wordml/sdtdatahash" xmlns:w16se="http://schemas.microsoft.com/office/word/2015/wordml/symex" xmlns:wpg="http://schemas.microsoft.com/office/word/2010/wordprocessingGroup" xmlns:wpi="http://schemas.microsoft.com/office/word/2010/wordprocessingInk" xmlns:wne="http://schemas.microsoft.com/office/word/2006/wordml" xmlns:wps="http://schemas.microsoft.com/office/word/2010/wordprocessingShape" mc:Ignorable="w14 w15 w16se w16cid w16 w16cex w16sdtdh wp14">
+<w:hdr xmlns:wpc="http://schemas.microsoft.com/office/word/2010/wordprocessingCanvas" xmlns:cx="http://schemas.microsoft.com/office/drawing/2014/chartex" xmlns:cx1="http://schemas.microsoft.com/office/drawing/2015/9/8/chartex" xmlns:cx2="http://schemas.microsoft.com/office/drawing/2015/10/21/chartex" xmlns:cx3="http://schemas.microsoft.com/office/drawing/2016/5/9/chartex" xmlns:cx4="http://schemas.microsoft.com/office/drawing/2016/5/10/chartex" xmlns:cx5="http://schemas.microsoft.com/office/drawing/2016/5/11/chartex" xmlns:cx6="http://schemas.microsoft.com/office/drawing/2016/5/12/chartex" xmlns:cx7="http://schemas.microsoft.com/office/drawing/2016/5/13/chartex" xmlns:cx8="http://schemas.microsoft.com/office/drawing/2016/5/14/chartex" xmlns:mc="http://schemas.openxmlformats.org/markup-compatibility/2006" xmlns:aink="http://schemas.microsoft.com/office/drawing/2016/ink" xmlns:am3d="http://schemas.microsoft.com/office/drawing/2017/model3d" xmlns:o="urn:schemas-microsoft-com:office:office" xmlns:r="http://schemas.openxmlformats.org/officeDocument/2006/relationships" xmlns:m="http://schemas.openxmlformats.org/officeDocument/2006/math" xmlns:v="urn:schemas-microsoft-com:vml" xmlns:wp14="http://schemas.microsoft.com/office/word/2010/wordprocessingDrawing" xmlns:wp="http://schemas.openxmlformats.org/drawingml/2006/wordprocessingDrawing" xmlns:w10="urn:schemas-microsoft-com:office:word" xmlns:w="http://schemas.openxmlformats.org/wordprocessingml/2006/main" xmlns:w14="http://schemas.microsoft.com/office/word/2010/wordml" xmlns:w15="http://schemas.microsoft.com/office/word/2012/wordml" xmlns:w16cid="http://schemas.microsoft.com/office/word/2016/wordml/cid" xmlns:w16se="http://schemas.microsoft.com/office/word/2015/wordml/symex" xmlns:wpg="http://schemas.microsoft.com/office/word/2010/wordprocessingGroup" xmlns:wpi="http://schemas.microsoft.com/office/word/2010/wordprocessingInk" xmlns:wne="http://schemas.microsoft.com/office/word/2006/wordml" xmlns:wps="http://schemas.microsoft.com/office/word/2010/wordprocessingShape" mc:Ignorable="w14 w15 w16se w16cid wp14">
+  <w:p>
+    <w:pPr>
+      <w:pStyle w:val="Header"/>
+    </w:pPr>
+  </w:p>
+</w:hdr>
+</file>
+
+<file path=word/header2.xml><?xml version="1.0" encoding="utf-8"?>
+<w:hdr xmlns:wpc="http://schemas.microsoft.com/office/word/2010/wordprocessingCanvas" xmlns:cx="http://schemas.microsoft.com/office/drawing/2014/chartex" xmlns:cx1="http://schemas.microsoft.com/office/drawing/2015/9/8/chartex" xmlns:cx2="http://schemas.microsoft.com/office/drawing/2015/10/21/chartex" xmlns:cx3="http://schemas.microsoft.com/office/drawing/2016/5/9/chartex" xmlns:cx4="http://schemas.microsoft.com/office/drawing/2016/5/10/chartex" xmlns:cx5="http://schemas.microsoft.com/office/drawing/2016/5/11/chartex" xmlns:cx6="http://schemas.microsoft.com/office/drawing/2016/5/12/chartex" xmlns:cx7="http://schemas.microsoft.com/office/drawing/2016/5/13/chartex" xmlns:cx8="http://schemas.microsoft.com/office/drawing/2016/5/14/chartex" xmlns:mc="http://schemas.openxmlformats.org/markup-compatibility/2006" xmlns:aink="http://schemas.microsoft.com/office/drawing/2016/ink" xmlns:am3d="http://schemas.microsoft.com/office/drawing/2017/model3d" xmlns:o="urn:schemas-microsoft-com:office:office" xmlns:r="http://schemas.openxmlformats.org/officeDocument/2006/relationships" xmlns:m="http://schemas.openxmlformats.org/officeDocument/2006/math" xmlns:v="urn:schemas-microsoft-com:vml" xmlns:wp14="http://schemas.microsoft.com/office/word/2010/wordprocessingDrawing" xmlns:wp="http://schemas.openxmlformats.org/drawingml/2006/wordprocessingDrawing" xmlns:w10="urn:schemas-microsoft-com:office:word" xmlns:w="http://schemas.openxmlformats.org/wordprocessingml/2006/main" xmlns:w14="http://schemas.microsoft.com/office/word/2010/wordml" xmlns:w15="http://schemas.microsoft.com/office/word/2012/wordml" xmlns:w16cid="http://schemas.microsoft.com/office/word/2016/wordml/cid" xmlns:w16se="http://schemas.microsoft.com/office/word/2015/wordml/symex" xmlns:wpg="http://schemas.microsoft.com/office/word/2010/wordprocessingGroup" xmlns:wpi="http://schemas.microsoft.com/office/word/2010/wordprocessingInk" xmlns:wne="http://schemas.microsoft.com/office/word/2006/wordml" xmlns:wps="http://schemas.microsoft.com/office/word/2010/wordprocessingShape" mc:Ignorable="w14 w15 w16se w16cid wp14">
   <w:p>
     <w:pPr>
       <w:pStyle w:val="Header"/>
@@ -2321,8 +2334,18 @@
 </w:hdr>
 </file>
 
+<file path=word/header3.xml><?xml version="1.0" encoding="utf-8"?>
+<w:hdr xmlns:wpc="http://schemas.microsoft.com/office/word/2010/wordprocessingCanvas" xmlns:cx="http://schemas.microsoft.com/office/drawing/2014/chartex" xmlns:cx1="http://schemas.microsoft.com/office/drawing/2015/9/8/chartex" xmlns:cx2="http://schemas.microsoft.com/office/drawing/2015/10/21/chartex" xmlns:cx3="http://schemas.microsoft.com/office/drawing/2016/5/9/chartex" xmlns:cx4="http://schemas.microsoft.com/office/drawing/2016/5/10/chartex" xmlns:cx5="http://schemas.microsoft.com/office/drawing/2016/5/11/chartex" xmlns:cx6="http://schemas.microsoft.com/office/drawing/2016/5/12/chartex" xmlns:cx7="http://schemas.microsoft.com/office/drawing/2016/5/13/chartex" xmlns:cx8="http://schemas.microsoft.com/office/drawing/2016/5/14/chartex" xmlns:mc="http://schemas.openxmlformats.org/markup-compatibility/2006" xmlns:aink="http://schemas.microsoft.com/office/drawing/2016/ink" xmlns:am3d="http://schemas.microsoft.com/office/drawing/2017/model3d" xmlns:o="urn:schemas-microsoft-com:office:office" xmlns:r="http://schemas.openxmlformats.org/officeDocument/2006/relationships" xmlns:m="http://schemas.openxmlformats.org/officeDocument/2006/math" xmlns:v="urn:schemas-microsoft-com:vml" xmlns:wp14="http://schemas.microsoft.com/office/word/2010/wordprocessingDrawing" xmlns:wp="http://schemas.openxmlformats.org/drawingml/2006/wordprocessingDrawing" xmlns:w10="urn:schemas-microsoft-com:office:word" xmlns:w="http://schemas.openxmlformats.org/wordprocessingml/2006/main" xmlns:w14="http://schemas.microsoft.com/office/word/2010/wordml" xmlns:w15="http://schemas.microsoft.com/office/word/2012/wordml" xmlns:w16cid="http://schemas.microsoft.com/office/word/2016/wordml/cid" xmlns:w16se="http://schemas.microsoft.com/office/word/2015/wordml/symex" xmlns:wpg="http://schemas.microsoft.com/office/word/2010/wordprocessingGroup" xmlns:wpi="http://schemas.microsoft.com/office/word/2010/wordprocessingInk" xmlns:wne="http://schemas.microsoft.com/office/word/2006/wordml" xmlns:wps="http://schemas.microsoft.com/office/word/2010/wordprocessingShape" mc:Ignorable="w14 w15 w16se w16cid wp14">
+  <w:p>
+    <w:pPr>
+      <w:pStyle w:val="Header"/>
+    </w:pPr>
+  </w:p>
+</w:hdr>
+</file>
+
 <file path=word/numbering.xml><?xml version="1.0" encoding="utf-8"?>
-<w:numbering xmlns:wpc="http://schemas.microsoft.com/office/word/2010/wordprocessingCanvas" xmlns:cx="http://schemas.microsoft.com/office/drawing/2014/chartex" xmlns:cx1="http://schemas.microsoft.com/office/drawing/2015/9/8/chartex" xmlns:cx2="http://schemas.microsoft.com/office/drawing/2015/10/21/chartex" xmlns:cx3="http://schemas.microsoft.com/office/drawing/2016/5/9/chartex" xmlns:cx4="http://schemas.microsoft.com/office/drawing/2016/5/10/chartex" xmlns:cx5="http://schemas.microsoft.com/office/drawing/2016/5/11/chartex" xmlns:cx6="http://schemas.microsoft.com/office/drawing/2016/5/12/chartex" xmlns:cx7="http://schemas.microsoft.com/office/drawing/2016/5/13/chartex" xmlns:cx8="http://schemas.microsoft.com/office/drawing/2016/5/14/chartex" xmlns:mc="http://schemas.openxmlformats.org/markup-compatibility/2006" xmlns:aink="http://schemas.microsoft.com/office/drawing/2016/ink" xmlns:am3d="http://schemas.microsoft.com/office/drawing/2017/model3d" xmlns:o="urn:schemas-microsoft-com:office:office" xmlns:r="http://schemas.openxmlformats.org/officeDocument/2006/relationships" xmlns:m="http://schemas.openxmlformats.org/officeDocument/2006/math" xmlns:v="urn:schemas-microsoft-com:vml" xmlns:wp14="http://schemas.microsoft.com/office/word/2010/wordprocessingDrawing" xmlns:wp="http://schemas.openxmlformats.org/drawingml/2006/wordprocessingDrawing" xmlns:w10="urn:schemas-microsoft-com:office:word" xmlns:w="http://schemas.openxmlformats.org/wordprocessingml/2006/main" xmlns:w14="http://schemas.microsoft.com/office/word/2010/wordml" xmlns:w15="http://schemas.microsoft.com/office/word/2012/wordml" xmlns:w16cex="http://schemas.microsoft.com/office/word/2018/wordml/cex" xmlns:w16cid="http://schemas.microsoft.com/office/word/2016/wordml/cid" xmlns:w16="http://schemas.microsoft.com/office/word/2018/wordml" xmlns:w16sdtdh="http://schemas.microsoft.com/office/word/2020/wordml/sdtdatahash" xmlns:w16se="http://schemas.microsoft.com/office/word/2015/wordml/symex" xmlns:wpg="http://schemas.microsoft.com/office/word/2010/wordprocessingGroup" xmlns:wpi="http://schemas.microsoft.com/office/word/2010/wordprocessingInk" xmlns:wne="http://schemas.microsoft.com/office/word/2006/wordml" xmlns:wps="http://schemas.microsoft.com/office/word/2010/wordprocessingShape" mc:Ignorable="w14 w15 w16se w16cid w16 w16cex w16sdtdh wp14">
+<w:numbering xmlns:wpc="http://schemas.microsoft.com/office/word/2010/wordprocessingCanvas" xmlns:cx="http://schemas.microsoft.com/office/drawing/2014/chartex" xmlns:cx1="http://schemas.microsoft.com/office/drawing/2015/9/8/chartex" xmlns:cx2="http://schemas.microsoft.com/office/drawing/2015/10/21/chartex" xmlns:cx3="http://schemas.microsoft.com/office/drawing/2016/5/9/chartex" xmlns:cx4="http://schemas.microsoft.com/office/drawing/2016/5/10/chartex" xmlns:cx5="http://schemas.microsoft.com/office/drawing/2016/5/11/chartex" xmlns:cx6="http://schemas.microsoft.com/office/drawing/2016/5/12/chartex" xmlns:cx7="http://schemas.microsoft.com/office/drawing/2016/5/13/chartex" xmlns:cx8="http://schemas.microsoft.com/office/drawing/2016/5/14/chartex" xmlns:mc="http://schemas.openxmlformats.org/markup-compatibility/2006" xmlns:aink="http://schemas.microsoft.com/office/drawing/2016/ink" xmlns:am3d="http://schemas.microsoft.com/office/drawing/2017/model3d" xmlns:o="urn:schemas-microsoft-com:office:office" xmlns:r="http://schemas.openxmlformats.org/officeDocument/2006/relationships" xmlns:m="http://schemas.openxmlformats.org/officeDocument/2006/math" xmlns:v="urn:schemas-microsoft-com:vml" xmlns:wp14="http://schemas.microsoft.com/office/word/2010/wordprocessingDrawing" xmlns:wp="http://schemas.openxmlformats.org/drawingml/2006/wordprocessingDrawing" xmlns:w10="urn:schemas-microsoft-com:office:word" xmlns:w="http://schemas.openxmlformats.org/wordprocessingml/2006/main" xmlns:w14="http://schemas.microsoft.com/office/word/2010/wordml" xmlns:w15="http://schemas.microsoft.com/office/word/2012/wordml" xmlns:w16cid="http://schemas.microsoft.com/office/word/2016/wordml/cid" xmlns:w16se="http://schemas.microsoft.com/office/word/2015/wordml/symex" xmlns:wpg="http://schemas.microsoft.com/office/word/2010/wordprocessingGroup" xmlns:wpi="http://schemas.microsoft.com/office/word/2010/wordprocessingInk" xmlns:wne="http://schemas.microsoft.com/office/word/2006/wordml" xmlns:wps="http://schemas.microsoft.com/office/word/2010/wordprocessingShape" mc:Ignorable="w14 w15 w16se w16cid wp14">
   <w:abstractNum w:abstractNumId="0" w15:restartNumberingAfterBreak="0">
     <w:nsid w:val="00000001"/>
     <w:multiLevelType w:val="hybridMultilevel"/>
@@ -4446,74 +4469,74 @@
       </w:pPr>
     </w:lvl>
   </w:abstractNum>
-  <w:num w:numId="1" w16cid:durableId="829250843">
+  <w:num w:numId="1">
     <w:abstractNumId w:val="15"/>
   </w:num>
-  <w:num w:numId="2" w16cid:durableId="2035230714">
+  <w:num w:numId="2">
     <w:abstractNumId w:val="19"/>
   </w:num>
-  <w:num w:numId="3" w16cid:durableId="541789504">
+  <w:num w:numId="3">
     <w:abstractNumId w:val="7"/>
   </w:num>
-  <w:num w:numId="4" w16cid:durableId="37820014">
+  <w:num w:numId="4">
     <w:abstractNumId w:val="14"/>
   </w:num>
-  <w:num w:numId="5" w16cid:durableId="895314113">
+  <w:num w:numId="5">
     <w:abstractNumId w:val="5"/>
   </w:num>
-  <w:num w:numId="6" w16cid:durableId="149836717">
+  <w:num w:numId="6">
     <w:abstractNumId w:val="4"/>
   </w:num>
-  <w:num w:numId="7" w16cid:durableId="605357000">
+  <w:num w:numId="7">
     <w:abstractNumId w:val="0"/>
   </w:num>
-  <w:num w:numId="8" w16cid:durableId="1335258003">
+  <w:num w:numId="8">
     <w:abstractNumId w:val="17"/>
   </w:num>
-  <w:num w:numId="9" w16cid:durableId="1685132349">
+  <w:num w:numId="9">
     <w:abstractNumId w:val="11"/>
   </w:num>
-  <w:num w:numId="10" w16cid:durableId="1426733360">
+  <w:num w:numId="10">
     <w:abstractNumId w:val="10"/>
   </w:num>
-  <w:num w:numId="11" w16cid:durableId="1220047348">
+  <w:num w:numId="11">
     <w:abstractNumId w:val="12"/>
   </w:num>
-  <w:num w:numId="12" w16cid:durableId="266275538">
+  <w:num w:numId="12">
     <w:abstractNumId w:val="9"/>
   </w:num>
-  <w:num w:numId="13" w16cid:durableId="207492598">
+  <w:num w:numId="13">
     <w:abstractNumId w:val="20"/>
   </w:num>
-  <w:num w:numId="14" w16cid:durableId="897790112">
+  <w:num w:numId="14">
     <w:abstractNumId w:val="8"/>
   </w:num>
-  <w:num w:numId="15" w16cid:durableId="2022075924">
+  <w:num w:numId="15">
     <w:abstractNumId w:val="16"/>
   </w:num>
-  <w:num w:numId="16" w16cid:durableId="399206933">
+  <w:num w:numId="16">
     <w:abstractNumId w:val="6"/>
   </w:num>
-  <w:num w:numId="17" w16cid:durableId="1735473043">
+  <w:num w:numId="17">
     <w:abstractNumId w:val="13"/>
   </w:num>
-  <w:num w:numId="18" w16cid:durableId="1056320253">
+  <w:num w:numId="18">
     <w:abstractNumId w:val="2"/>
   </w:num>
-  <w:num w:numId="19" w16cid:durableId="1948584207">
+  <w:num w:numId="19">
     <w:abstractNumId w:val="18"/>
   </w:num>
-  <w:num w:numId="20" w16cid:durableId="261576675">
+  <w:num w:numId="20">
     <w:abstractNumId w:val="3"/>
   </w:num>
-  <w:num w:numId="21" w16cid:durableId="470177764">
+  <w:num w:numId="21">
     <w:abstractNumId w:val="1"/>
   </w:num>
 </w:numbering>
 </file>
 
 <file path=word/styles.xml><?xml version="1.0" encoding="utf-8"?>
-<w:styles xmlns:mc="http://schemas.openxmlformats.org/markup-compatibility/2006" xmlns:r="http://schemas.openxmlformats.org/officeDocument/2006/relationships" xmlns:w="http://schemas.openxmlformats.org/wordprocessingml/2006/main" xmlns:w14="http://schemas.microsoft.com/office/word/2010/wordml" xmlns:w15="http://schemas.microsoft.com/office/word/2012/wordml" xmlns:w16cex="http://schemas.microsoft.com/office/word/2018/wordml/cex" xmlns:w16cid="http://schemas.microsoft.com/office/word/2016/wordml/cid" xmlns:w16="http://schemas.microsoft.com/office/word/2018/wordml" xmlns:w16sdtdh="http://schemas.microsoft.com/office/word/2020/wordml/sdtdatahash" xmlns:w16se="http://schemas.microsoft.com/office/word/2015/wordml/symex" mc:Ignorable="w14 w15 w16se w16cid w16 w16cex w16sdtdh">
+<w:styles xmlns:mc="http://schemas.openxmlformats.org/markup-compatibility/2006" xmlns:r="http://schemas.openxmlformats.org/officeDocument/2006/relationships" xmlns:w="http://schemas.openxmlformats.org/wordprocessingml/2006/main" xmlns:w14="http://schemas.microsoft.com/office/word/2010/wordml" xmlns:w15="http://schemas.microsoft.com/office/word/2012/wordml" xmlns:w16cid="http://schemas.microsoft.com/office/word/2016/wordml/cid" xmlns:w16se="http://schemas.microsoft.com/office/word/2015/wordml/symex" mc:Ignorable="w14 w15 w16se w16cid">
   <w:docDefaults>
     <w:rPrDefault>
       <w:rPr>
@@ -4525,7 +4548,7 @@
     </w:rPrDefault>
     <w:pPrDefault/>
   </w:docDefaults>
-  <w:latentStyles w:defLockedState="0" w:defUIPriority="99" w:defSemiHidden="0" w:defUnhideWhenUsed="0" w:defQFormat="0" w:count="376">
+  <w:latentStyles w:defLockedState="0" w:defUIPriority="99" w:defSemiHidden="0" w:defUnhideWhenUsed="0" w:defQFormat="0" w:count="375">
     <w:lsdException w:name="Normal" w:uiPriority="0" w:qFormat="1"/>
     <w:lsdException w:name="heading 1" w:uiPriority="9" w:qFormat="1"/>
     <w:lsdException w:name="heading 2" w:semiHidden="1" w:uiPriority="9" w:unhideWhenUsed="1" w:qFormat="1"/>
@@ -4631,6 +4654,7 @@
     <w:lsdException w:name="HTML Sample" w:semiHidden="1" w:unhideWhenUsed="1"/>
     <w:lsdException w:name="HTML Typewriter" w:semiHidden="1" w:unhideWhenUsed="1"/>
     <w:lsdException w:name="HTML Variable" w:semiHidden="1" w:unhideWhenUsed="1"/>
+    <w:lsdException w:name="Normal Table" w:semiHidden="1" w:unhideWhenUsed="1"/>
     <w:lsdException w:name="annotation subject" w:semiHidden="1" w:unhideWhenUsed="1"/>
     <w:lsdException w:name="No List" w:semiHidden="1" w:unhideWhenUsed="1"/>
     <w:lsdException w:name="Outline List 1" w:semiHidden="1" w:unhideWhenUsed="1"/>
@@ -4677,8 +4701,10 @@
     <w:lsdException w:name="Table Subtle 2" w:semiHidden="1" w:unhideWhenUsed="1"/>
     <w:lsdException w:name="Table Web 1" w:semiHidden="1" w:unhideWhenUsed="1"/>
     <w:lsdException w:name="Table Web 2" w:semiHidden="1" w:unhideWhenUsed="1"/>
+    <w:lsdException w:name="Table Web 3" w:semiHidden="1" w:unhideWhenUsed="1"/>
     <w:lsdException w:name="Balloon Text" w:semiHidden="1" w:unhideWhenUsed="1"/>
     <w:lsdException w:name="Table Grid" w:uiPriority="59"/>
+    <w:lsdException w:name="Table Theme" w:semiHidden="1" w:unhideWhenUsed="1"/>
     <w:lsdException w:name="Placeholder Text" w:semiHidden="1"/>
     <w:lsdException w:name="No Spacing" w:uiPriority="1" w:qFormat="1"/>
     <w:lsdException w:name="Light Shading" w:uiPriority="60"/>
@@ -4889,7 +4915,6 @@
     <w:lsdException w:name="Smart Hyperlink" w:semiHidden="1" w:unhideWhenUsed="1"/>
     <w:lsdException w:name="Hashtag" w:semiHidden="1" w:unhideWhenUsed="1"/>
     <w:lsdException w:name="Unresolved Mention" w:semiHidden="1" w:unhideWhenUsed="1"/>
-    <w:lsdException w:name="Smart Link" w:semiHidden="1" w:unhideWhenUsed="1"/>
   </w:latentStyles>
   <w:style w:type="paragraph" w:default="1" w:styleId="Normal">
     <w:name w:val="Normal"/>
@@ -5421,7 +5446,7 @@
 </file>
 
 <file path=customXml/itemProps1.xml><?xml version="1.0" encoding="utf-8"?>
-<ds:datastoreItem xmlns:ds="http://schemas.openxmlformats.org/officeDocument/2006/customXml" ds:itemID="{6BCA1159-4447-A648-B8A8-4B7E198E93D5}">
+<ds:datastoreItem xmlns:ds="http://schemas.openxmlformats.org/officeDocument/2006/customXml" ds:itemID="{A0B5F2B5-108A-9A4D-B705-7A9EA62B3806}">
   <ds:schemaRefs>
     <ds:schemaRef ds:uri="http://schemas.openxmlformats.org/officeDocument/2006/bibliography"/>
   </ds:schemaRefs>

</xml_diff>